<commit_message>
Update Suntipong.s@cdssolution.com 4 Report
</commit_message>
<xml_diff>
--- a/EXAT.ECM.FED.API/DocumentTemplate/FED/FEDFuelFleetCardTemplate.docx
+++ b/EXAT.ECM.FED.API/DocumentTemplate/FED/FEDFuelFleetCardTemplate.docx
@@ -2,242 +2,11 @@
 <file path=word/document.xml><?xml version="1.0" encoding="utf-8"?>
 <w:document xmlns:wpc="http://schemas.microsoft.com/office/word/2010/wordprocessingCanvas" xmlns:cx="http://schemas.microsoft.com/office/drawing/2014/chartex" xmlns:cx1="http://schemas.microsoft.com/office/drawing/2015/9/8/chartex" xmlns:cx2="http://schemas.microsoft.com/office/drawing/2015/10/21/chartex" xmlns:cx3="http://schemas.microsoft.com/office/drawing/2016/5/9/chartex" xmlns:cx4="http://schemas.microsoft.com/office/drawing/2016/5/10/chartex" xmlns:cx5="http://schemas.microsoft.com/office/drawing/2016/5/11/chartex" xmlns:cx6="http://schemas.microsoft.com/office/drawing/2016/5/12/chartex" xmlns:cx7="http://schemas.microsoft.com/office/drawing/2016/5/13/chartex" xmlns:cx8="http://schemas.microsoft.com/office/drawing/2016/5/14/chartex" xmlns:mc="http://schemas.openxmlformats.org/markup-compatibility/2006" xmlns:aink="http://schemas.microsoft.com/office/drawing/2016/ink" xmlns:am3d="http://schemas.microsoft.com/office/drawing/2017/model3d" xmlns:o="urn:schemas-microsoft-com:office:office" xmlns:oel="http://schemas.microsoft.com/office/2019/extlst" xmlns:r="http://schemas.openxmlformats.org/officeDocument/2006/relationships" xmlns:m="http://schemas.openxmlformats.org/officeDocument/2006/math" xmlns:v="urn:schemas-microsoft-com:vml" xmlns:wp14="http://schemas.microsoft.com/office/word/2010/wordprocessingDrawing" xmlns:wp="http://schemas.openxmlformats.org/drawingml/2006/wordprocessingDrawing" xmlns:w10="urn:schemas-microsoft-com:office:word" xmlns:w="http://schemas.openxmlformats.org/wordprocessingml/2006/main" xmlns:w14="http://schemas.microsoft.com/office/word/2010/wordml" xmlns:w15="http://schemas.microsoft.com/office/word/2012/wordml" xmlns:w16cex="http://schemas.microsoft.com/office/word/2018/wordml/cex" xmlns:w16cid="http://schemas.microsoft.com/office/word/2016/wordml/cid" xmlns:w16="http://schemas.microsoft.com/office/word/2018/wordml" xmlns:w16du="http://schemas.microsoft.com/office/word/2023/wordml/word16du" xmlns:w16sdtdh="http://schemas.microsoft.com/office/word/2020/wordml/sdtdatahash" xmlns:w16sdtfl="http://schemas.microsoft.com/office/word/2024/wordml/sdtformatlock" xmlns:w16se="http://schemas.microsoft.com/office/word/2015/wordml/symex" xmlns:wpg="http://schemas.microsoft.com/office/word/2010/wordprocessingGroup" xmlns:wpi="http://schemas.microsoft.com/office/word/2010/wordprocessingInk" xmlns:wne="http://schemas.microsoft.com/office/word/2006/wordml" xmlns:wps="http://schemas.microsoft.com/office/word/2010/wordprocessingShape" mc:Ignorable="w14 w15 w16se w16cid w16 w16cex w16sdtdh w16sdtfl w16du wp14">
   <w:body>
-    <w:p>
-      <w:pPr>
-        <w:pStyle w:val="Standard"/>
-        <w:ind w:left="9360" w:right="-263" w:firstLine="720"/>
-        <w:jc w:val="center"/>
-      </w:pPr>
-    </w:p>
-    <w:p>
-      <w:pPr>
-        <w:pStyle w:val="TableContents"/>
-        <w:jc w:val="center"/>
-        <w:rPr>
-          <w:sz w:val="28"/>
-          <w:szCs w:val="36"/>
-        </w:rPr>
-      </w:pPr>
-      <w:r>
-        <w:rPr>
-          <w:rFonts w:ascii="TH SarabunPSK" w:hAnsi="TH SarabunPSK" w:cs="TH SarabunPSK"/>
-          <w:b/>
-          <w:bCs/>
-          <w:sz w:val="32"/>
-          <w:cs/>
-        </w:rPr>
-        <w:t>การทางพิเศษแห่งประเทศไทย</w:t>
-      </w:r>
-    </w:p>
-    <w:p>
-      <w:pPr>
-        <w:jc w:val="center"/>
-        <w:rPr>
-          <w:rFonts w:ascii="TH SarabunPSK" w:hAnsi="TH SarabunPSK" w:cs="TH SarabunPSK"/>
-          <w:sz w:val="28"/>
-          <w:szCs w:val="28"/>
-        </w:rPr>
-      </w:pPr>
-      <w:r>
-        <w:rPr>
-          <w:rFonts w:ascii="TH SarabunPSK" w:hAnsi="TH SarabunPSK" w:cs="TH SarabunPSK" w:hint="cs"/>
-          <w:sz w:val="28"/>
-          <w:szCs w:val="28"/>
-          <w:cs/>
-        </w:rPr>
-        <w:t xml:space="preserve">รายงานการใช้น้ำมันเชื้อเพลิงโดยผ่าน </w:t>
-      </w:r>
-      <w:r>
-        <w:rPr>
-          <w:rFonts w:ascii="TH SarabunPSK" w:hAnsi="TH SarabunPSK" w:cs="TH SarabunPSK"/>
-          <w:sz w:val="28"/>
-          <w:szCs w:val="28"/>
-        </w:rPr>
-        <w:t>Fleet Card</w:t>
-      </w:r>
-    </w:p>
-    <w:p>
-      <w:pPr>
-        <w:jc w:val="center"/>
-        <w:rPr>
-          <w:rFonts w:ascii="TH SarabunPSK" w:hAnsi="TH SarabunPSK" w:cs="TH SarabunPSK"/>
-          <w:sz w:val="28"/>
-          <w:szCs w:val="28"/>
-        </w:rPr>
-      </w:pPr>
-      <w:r>
-        <w:rPr>
-          <w:rFonts w:ascii="TH SarabunPSK" w:hAnsi="TH SarabunPSK" w:cs="TH SarabunPSK" w:hint="cs"/>
-          <w:sz w:val="28"/>
-          <w:szCs w:val="28"/>
-          <w:cs/>
-        </w:rPr>
-        <w:t xml:space="preserve">ประจำเดือน </w:t>
-      </w:r>
-      <w:r>
-        <w:rPr>
-          <w:rFonts w:ascii="TH SarabunPSK" w:hAnsi="TH SarabunPSK" w:cs="TH SarabunPSK"/>
-          <w:sz w:val="28"/>
-          <w:szCs w:val="28"/>
-        </w:rPr>
-        <w:t>[</w:t>
-      </w:r>
-      <w:r>
-        <w:rPr>
-          <w:rFonts w:ascii="TH SarabunPSK" w:hAnsi="TH SarabunPSK" w:cs="TH SarabunPSK"/>
-          <w:sz w:val="28"/>
-          <w:szCs w:val="28"/>
-        </w:rPr>
-        <w:t>REPORT_MONTH</w:t>
-      </w:r>
-      <w:r>
-        <w:rPr>
-          <w:rFonts w:ascii="TH SarabunPSK" w:hAnsi="TH SarabunPSK" w:cs="TH SarabunPSK"/>
-          <w:sz w:val="28"/>
-          <w:szCs w:val="28"/>
-        </w:rPr>
-        <w:t>]</w:t>
-      </w:r>
-      <w:r>
-        <w:rPr>
-          <w:rFonts w:ascii="TH SarabunPSK" w:hAnsi="TH SarabunPSK" w:cs="TH SarabunPSK"/>
-          <w:sz w:val="28"/>
-          <w:szCs w:val="28"/>
-        </w:rPr>
-        <w:t xml:space="preserve"> </w:t>
-      </w:r>
-      <w:r>
-        <w:rPr>
-          <w:rFonts w:ascii="TH SarabunPSK" w:hAnsi="TH SarabunPSK" w:cs="TH SarabunPSK" w:hint="cs"/>
-          <w:sz w:val="28"/>
-          <w:szCs w:val="28"/>
-          <w:cs/>
-        </w:rPr>
-        <w:t xml:space="preserve">ระหว่างวันที่ </w:t>
-      </w:r>
-      <w:r>
-        <w:rPr>
-          <w:rFonts w:ascii="TH SarabunPSK" w:hAnsi="TH SarabunPSK" w:cs="TH SarabunPSK"/>
-          <w:sz w:val="28"/>
-          <w:szCs w:val="28"/>
-        </w:rPr>
-        <w:t>[</w:t>
-      </w:r>
-      <w:r>
-        <w:rPr>
-          <w:rFonts w:ascii="TH SarabunPSK" w:hAnsi="TH SarabunPSK" w:cs="TH SarabunPSK"/>
-          <w:sz w:val="28"/>
-          <w:szCs w:val="28"/>
-        </w:rPr>
-        <w:t>PERIOD_DATE</w:t>
-      </w:r>
-      <w:r>
-        <w:rPr>
-          <w:rFonts w:ascii="TH SarabunPSK" w:hAnsi="TH SarabunPSK" w:cs="TH SarabunPSK"/>
-          <w:sz w:val="28"/>
-          <w:szCs w:val="28"/>
-        </w:rPr>
-        <w:t>]</w:t>
-      </w:r>
-    </w:p>
-    <w:p>
-      <w:pPr>
-        <w:tabs>
-          <w:tab w:val="left" w:pos="3600"/>
-          <w:tab w:val="left" w:pos="11520"/>
-          <w:tab w:val="left" w:pos="14940"/>
-        </w:tabs>
-        <w:rPr>
-          <w:rFonts w:ascii="TH SarabunPSK" w:hAnsi="TH SarabunPSK" w:cs="TH SarabunPSK"/>
-          <w:sz w:val="28"/>
-          <w:szCs w:val="28"/>
-        </w:rPr>
-      </w:pPr>
-      <w:r>
-        <w:rPr>
-          <w:rFonts w:ascii="TH SarabunPSK" w:hAnsi="TH SarabunPSK" w:cs="TH SarabunPSK" w:hint="cs"/>
-          <w:szCs w:val="24"/>
-          <w:cs/>
-        </w:rPr>
-        <w:t xml:space="preserve">ทะเบียน </w:t>
-      </w:r>
-      <w:r>
-        <w:rPr>
-          <w:rFonts w:ascii="TH SarabunPSK" w:hAnsi="TH SarabunPSK" w:cs="TH SarabunPSK"/>
-          <w:szCs w:val="24"/>
-        </w:rPr>
-        <w:t>[</w:t>
-      </w:r>
-      <w:r>
-        <w:rPr>
-          <w:rFonts w:ascii="TH SarabunPSK" w:hAnsi="TH SarabunPSK" w:cs="TH SarabunPSK"/>
-          <w:szCs w:val="24"/>
-        </w:rPr>
-        <w:t>VEHICLE_LICENSE_NO</w:t>
-      </w:r>
-      <w:r>
-        <w:rPr>
-          <w:rFonts w:ascii="TH SarabunPSK" w:hAnsi="TH SarabunPSK" w:cs="TH SarabunPSK"/>
-          <w:szCs w:val="24"/>
-        </w:rPr>
-        <w:t>]</w:t>
-      </w:r>
-      <w:r>
-        <w:rPr>
-          <w:rFonts w:ascii="TH SarabunPSK" w:hAnsi="TH SarabunPSK" w:cs="TH SarabunPSK"/>
-          <w:szCs w:val="24"/>
-        </w:rPr>
-        <w:tab/>
-      </w:r>
-      <w:r>
-        <w:rPr>
-          <w:rFonts w:ascii="TH SarabunPSK" w:hAnsi="TH SarabunPSK" w:cs="TH SarabunPSK"/>
-          <w:szCs w:val="24"/>
-        </w:rPr>
-        <w:tab/>
-      </w:r>
-      <w:r>
-        <w:rPr>
-          <w:rFonts w:ascii="TH SarabunPSK" w:hAnsi="TH SarabunPSK" w:cs="TH SarabunPSK" w:hint="cs"/>
-          <w:szCs w:val="24"/>
-          <w:cs/>
-        </w:rPr>
-        <w:t xml:space="preserve">สังกัด </w:t>
-      </w:r>
-      <w:r>
-        <w:rPr>
-          <w:rFonts w:ascii="TH SarabunPSK" w:hAnsi="TH SarabunPSK" w:cs="TH SarabunPSK"/>
-          <w:szCs w:val="24"/>
-        </w:rPr>
-        <w:t>[</w:t>
-      </w:r>
-      <w:r>
-        <w:rPr>
-          <w:rFonts w:ascii="TH SarabunPSK" w:hAnsi="TH SarabunPSK" w:cs="TH SarabunPSK"/>
-          <w:szCs w:val="24"/>
-        </w:rPr>
-        <w:t>DEP_NAME</w:t>
-      </w:r>
-      <w:r>
-        <w:rPr>
-          <w:rFonts w:ascii="TH SarabunPSK" w:hAnsi="TH SarabunPSK" w:cs="TH SarabunPSK"/>
-          <w:szCs w:val="24"/>
-        </w:rPr>
-        <w:t>]</w:t>
-      </w:r>
-      <w:r>
-        <w:rPr>
-          <w:rFonts w:ascii="TH SarabunPSK" w:hAnsi="TH SarabunPSK" w:cs="TH SarabunPSK"/>
-          <w:sz w:val="28"/>
-          <w:szCs w:val="28"/>
-        </w:rPr>
-        <w:tab/>
-      </w:r>
-    </w:p>
     <w:tbl>
       <w:tblPr>
         <w:tblStyle w:val="TableGrid"/>
-        <w:tblW w:w="4997" w:type="pct"/>
+        <w:tblW w:w="5000" w:type="pct"/>
+        <w:tblInd w:w="-5" w:type="dxa"/>
         <w:tblLayout w:type="fixed"/>
         <w:tblCellMar>
           <w:left w:w="29" w:type="dxa"/>
@@ -246,25 +15,29 @@
         <w:tblLook w:val="04A0" w:firstRow="1" w:lastRow="0" w:firstColumn="1" w:lastColumn="0" w:noHBand="0" w:noVBand="1"/>
       </w:tblPr>
       <w:tblGrid>
-        <w:gridCol w:w="446"/>
-        <w:gridCol w:w="1293"/>
-        <w:gridCol w:w="1375"/>
-        <w:gridCol w:w="1927"/>
-        <w:gridCol w:w="457"/>
+        <w:gridCol w:w="444"/>
+        <w:gridCol w:w="1292"/>
+        <w:gridCol w:w="1376"/>
+        <w:gridCol w:w="1928"/>
+        <w:gridCol w:w="458"/>
         <w:gridCol w:w="918"/>
-        <w:gridCol w:w="826"/>
-        <w:gridCol w:w="1009"/>
+        <w:gridCol w:w="827"/>
+        <w:gridCol w:w="1010"/>
         <w:gridCol w:w="918"/>
         <w:gridCol w:w="918"/>
-        <w:gridCol w:w="640"/>
-        <w:gridCol w:w="918"/>
-        <w:gridCol w:w="643"/>
-        <w:gridCol w:w="640"/>
-        <w:gridCol w:w="643"/>
+        <w:gridCol w:w="708"/>
+        <w:gridCol w:w="851"/>
+        <w:gridCol w:w="644"/>
+        <w:gridCol w:w="641"/>
+        <w:gridCol w:w="644"/>
         <w:gridCol w:w="552"/>
-        <w:gridCol w:w="1122"/>
+        <w:gridCol w:w="720"/>
+        <w:gridCol w:w="403"/>
       </w:tblGrid>
       <w:tr>
+        <w:trPr>
+          <w:tblHeader/>
+        </w:trPr>
         <w:tc>
           <w:tcPr>
             <w:tcW w:w="146" w:type="pct"/>
@@ -621,6 +394,230 @@
         </w:tc>
         <w:tc>
           <w:tcPr>
+            <w:tcW w:w="232" w:type="pct"/>
+            <w:tcBorders>
+              <w:bottom w:val="single" w:sz="4" w:space="0" w:color="auto"/>
+            </w:tcBorders>
+            <w:shd w:val="clear" w:color="auto" w:fill="FAE2D5" w:themeFill="accent2" w:themeFillTint="33"/>
+          </w:tcPr>
+          <w:p>
+            <w:pPr>
+              <w:jc w:val="center"/>
+              <w:rPr>
+                <w:rFonts w:ascii="TH SarabunPSK" w:hAnsi="TH SarabunPSK" w:cs="TH SarabunPSK"/>
+                <w:b/>
+                <w:bCs/>
+                <w:sz w:val="20"/>
+                <w:szCs w:val="20"/>
+              </w:rPr>
+            </w:pPr>
+            <w:r>
+              <w:rPr>
+                <w:rFonts w:ascii="TH SarabunPSK" w:hAnsi="TH SarabunPSK" w:cs="TH SarabunPSK"/>
+                <w:b/>
+                <w:bCs/>
+                <w:sz w:val="20"/>
+                <w:szCs w:val="20"/>
+                <w:cs/>
+              </w:rPr>
+              <w:t>ปริมาณ</w:t>
+            </w:r>
+          </w:p>
+          <w:p>
+            <w:pPr>
+              <w:jc w:val="center"/>
+              <w:rPr>
+                <w:rFonts w:ascii="TH SarabunPSK" w:hAnsi="TH SarabunPSK" w:cs="TH SarabunPSK"/>
+                <w:b/>
+                <w:bCs/>
+                <w:sz w:val="20"/>
+                <w:szCs w:val="20"/>
+              </w:rPr>
+            </w:pPr>
+            <w:r>
+              <w:rPr>
+                <w:rFonts w:ascii="TH SarabunPSK" w:hAnsi="TH SarabunPSK" w:cs="TH SarabunPSK"/>
+                <w:b/>
+                <w:bCs/>
+                <w:sz w:val="20"/>
+                <w:szCs w:val="20"/>
+              </w:rPr>
+              <w:t>(</w:t>
+            </w:r>
+            <w:r>
+              <w:rPr>
+                <w:rFonts w:ascii="TH SarabunPSK" w:hAnsi="TH SarabunPSK" w:cs="TH SarabunPSK"/>
+                <w:b/>
+                <w:bCs/>
+                <w:sz w:val="20"/>
+                <w:szCs w:val="20"/>
+                <w:cs/>
+              </w:rPr>
+              <w:t>ลิตร</w:t>
+            </w:r>
+            <w:r>
+              <w:rPr>
+                <w:rFonts w:ascii="TH SarabunPSK" w:hAnsi="TH SarabunPSK" w:cs="TH SarabunPSK"/>
+                <w:b/>
+                <w:bCs/>
+                <w:sz w:val="20"/>
+                <w:szCs w:val="20"/>
+              </w:rPr>
+              <w:t>)</w:t>
+            </w:r>
+          </w:p>
+        </w:tc>
+        <w:tc>
+          <w:tcPr>
+            <w:tcW w:w="279" w:type="pct"/>
+            <w:tcBorders>
+              <w:bottom w:val="single" w:sz="4" w:space="0" w:color="auto"/>
+            </w:tcBorders>
+            <w:shd w:val="clear" w:color="auto" w:fill="FAE2D5" w:themeFill="accent2" w:themeFillTint="33"/>
+          </w:tcPr>
+          <w:p>
+            <w:pPr>
+              <w:jc w:val="center"/>
+              <w:rPr>
+                <w:rFonts w:ascii="TH SarabunPSK" w:hAnsi="TH SarabunPSK" w:cs="TH SarabunPSK"/>
+                <w:b/>
+                <w:bCs/>
+                <w:sz w:val="20"/>
+                <w:szCs w:val="20"/>
+              </w:rPr>
+            </w:pPr>
+            <w:r>
+              <w:rPr>
+                <w:rFonts w:ascii="TH SarabunPSK" w:hAnsi="TH SarabunPSK" w:cs="TH SarabunPSK"/>
+                <w:b/>
+                <w:bCs/>
+                <w:sz w:val="20"/>
+                <w:szCs w:val="20"/>
+                <w:cs/>
+              </w:rPr>
+              <w:t xml:space="preserve">ราคาต่อหน่วย </w:t>
+            </w:r>
+            <w:r>
+              <w:rPr>
+                <w:rFonts w:ascii="TH SarabunPSK" w:hAnsi="TH SarabunPSK" w:cs="TH SarabunPSK"/>
+                <w:b/>
+                <w:bCs/>
+                <w:sz w:val="20"/>
+                <w:szCs w:val="20"/>
+              </w:rPr>
+              <w:t>(</w:t>
+            </w:r>
+            <w:r>
+              <w:rPr>
+                <w:rFonts w:ascii="TH SarabunPSK" w:hAnsi="TH SarabunPSK" w:cs="TH SarabunPSK"/>
+                <w:b/>
+                <w:bCs/>
+                <w:sz w:val="20"/>
+                <w:szCs w:val="20"/>
+                <w:cs/>
+              </w:rPr>
+              <w:t>บาทต่อ</w:t>
+            </w:r>
+            <w:r>
+              <w:rPr>
+                <w:rFonts w:ascii="TH SarabunPSK" w:hAnsi="TH SarabunPSK" w:cs="TH SarabunPSK"/>
+                <w:b/>
+                <w:bCs/>
+                <w:sz w:val="20"/>
+                <w:szCs w:val="20"/>
+                <w:cs/>
+              </w:rPr>
+              <w:t>ลิตร</w:t>
+            </w:r>
+            <w:r>
+              <w:rPr>
+                <w:rFonts w:ascii="TH SarabunPSK" w:hAnsi="TH SarabunPSK" w:cs="TH SarabunPSK"/>
+                <w:b/>
+                <w:bCs/>
+                <w:sz w:val="20"/>
+                <w:szCs w:val="20"/>
+              </w:rPr>
+              <w:t>)</w:t>
+            </w:r>
+          </w:p>
+        </w:tc>
+        <w:tc>
+          <w:tcPr>
+            <w:tcW w:w="211" w:type="pct"/>
+            <w:tcBorders>
+              <w:bottom w:val="single" w:sz="4" w:space="0" w:color="auto"/>
+            </w:tcBorders>
+            <w:shd w:val="clear" w:color="auto" w:fill="FAE2D5" w:themeFill="accent2" w:themeFillTint="33"/>
+          </w:tcPr>
+          <w:p>
+            <w:pPr>
+              <w:jc w:val="center"/>
+              <w:rPr>
+                <w:rFonts w:ascii="TH SarabunPSK" w:hAnsi="TH SarabunPSK" w:cs="TH SarabunPSK"/>
+                <w:b/>
+                <w:bCs/>
+                <w:sz w:val="20"/>
+                <w:szCs w:val="20"/>
+              </w:rPr>
+            </w:pPr>
+            <w:r>
+              <w:rPr>
+                <w:rFonts w:ascii="TH SarabunPSK" w:hAnsi="TH SarabunPSK" w:cs="TH SarabunPSK"/>
+                <w:b/>
+                <w:bCs/>
+                <w:sz w:val="20"/>
+                <w:szCs w:val="20"/>
+                <w:cs/>
+              </w:rPr>
+              <w:t>เลขไมล์</w:t>
+            </w:r>
+          </w:p>
+          <w:p>
+            <w:pPr>
+              <w:jc w:val="center"/>
+              <w:rPr>
+                <w:rFonts w:ascii="TH SarabunPSK" w:hAnsi="TH SarabunPSK" w:cs="TH SarabunPSK"/>
+                <w:b/>
+                <w:bCs/>
+                <w:sz w:val="20"/>
+                <w:szCs w:val="20"/>
+              </w:rPr>
+            </w:pPr>
+            <w:r>
+              <w:rPr>
+                <w:rFonts w:ascii="TH SarabunPSK" w:hAnsi="TH SarabunPSK" w:cs="TH SarabunPSK"/>
+                <w:b/>
+                <w:bCs/>
+                <w:sz w:val="20"/>
+                <w:szCs w:val="20"/>
+              </w:rPr>
+              <w:t>(</w:t>
+            </w:r>
+            <w:r>
+              <w:rPr>
+                <w:rFonts w:ascii="TH SarabunPSK" w:hAnsi="TH SarabunPSK" w:cs="TH SarabunPSK"/>
+                <w:b/>
+                <w:bCs/>
+                <w:sz w:val="20"/>
+                <w:szCs w:val="20"/>
+                <w:cs/>
+              </w:rPr>
+              <w:t>ก่อน</w:t>
+            </w:r>
+            <w:r>
+              <w:rPr>
+                <w:rFonts w:ascii="TH SarabunPSK" w:hAnsi="TH SarabunPSK" w:cs="TH SarabunPSK"/>
+                <w:b/>
+                <w:bCs/>
+                <w:sz w:val="20"/>
+                <w:szCs w:val="20"/>
+              </w:rPr>
+              <w:t>)</w:t>
+            </w:r>
+          </w:p>
+        </w:tc>
+        <w:tc>
+          <w:tcPr>
             <w:tcW w:w="210" w:type="pct"/>
             <w:tcBorders>
               <w:bottom w:val="single" w:sz="4" w:space="0" w:color="auto"/>
@@ -647,7 +644,7 @@
                 <w:szCs w:val="20"/>
                 <w:cs/>
               </w:rPr>
-              <w:t>ปริมาณ</w:t>
+              <w:t>เลขไมล์</w:t>
             </w:r>
           </w:p>
           <w:p>
@@ -680,7 +677,7 @@
                 <w:szCs w:val="20"/>
                 <w:cs/>
               </w:rPr>
-              <w:t>ลิตร</w:t>
+              <w:t>หลัง</w:t>
             </w:r>
             <w:r>
               <w:rPr>
@@ -696,7 +693,7 @@
         </w:tc>
         <w:tc>
           <w:tcPr>
-            <w:tcW w:w="301" w:type="pct"/>
+            <w:tcW w:w="211" w:type="pct"/>
             <w:tcBorders>
               <w:bottom w:val="single" w:sz="4" w:space="0" w:color="auto"/>
             </w:tcBorders>
@@ -722,8 +719,20 @@
                 <w:szCs w:val="20"/>
                 <w:cs/>
               </w:rPr>
-              <w:t xml:space="preserve">ราคาต่อหน่วย </w:t>
-            </w:r>
+              <w:t xml:space="preserve">ระยะทาง </w:t>
+            </w:r>
+          </w:p>
+          <w:p>
+            <w:pPr>
+              <w:jc w:val="center"/>
+              <w:rPr>
+                <w:rFonts w:ascii="TH SarabunPSK" w:hAnsi="TH SarabunPSK" w:cs="TH SarabunPSK"/>
+                <w:b/>
+                <w:bCs/>
+                <w:sz w:val="20"/>
+                <w:szCs w:val="20"/>
+              </w:rPr>
+            </w:pPr>
             <w:r>
               <w:rPr>
                 <w:rFonts w:ascii="TH SarabunPSK" w:hAnsi="TH SarabunPSK" w:cs="TH SarabunPSK"/>
@@ -743,34 +752,23 @@
                 <w:szCs w:val="20"/>
                 <w:cs/>
               </w:rPr>
-              <w:t>บาทต่อ</w:t>
-            </w:r>
-            <w:r>
-              <w:rPr>
-                <w:rFonts w:ascii="TH SarabunPSK" w:hAnsi="TH SarabunPSK" w:cs="TH SarabunPSK"/>
-                <w:b/>
-                <w:bCs/>
-                <w:sz w:val="20"/>
-                <w:szCs w:val="20"/>
-                <w:cs/>
-              </w:rPr>
-              <w:t>ลิตร</w:t>
-            </w:r>
-            <w:r>
-              <w:rPr>
-                <w:rFonts w:ascii="TH SarabunPSK" w:hAnsi="TH SarabunPSK" w:cs="TH SarabunPSK"/>
-                <w:b/>
-                <w:bCs/>
-                <w:sz w:val="20"/>
-                <w:szCs w:val="20"/>
-              </w:rPr>
-              <w:t>)</w:t>
-            </w:r>
-          </w:p>
-        </w:tc>
-        <w:tc>
-          <w:tcPr>
-            <w:tcW w:w="211" w:type="pct"/>
+              <w:t>กม</w:t>
+            </w:r>
+            <w:r>
+              <w:rPr>
+                <w:rFonts w:ascii="TH SarabunPSK" w:hAnsi="TH SarabunPSK" w:cs="TH SarabunPSK"/>
+                <w:b/>
+                <w:bCs/>
+                <w:sz w:val="20"/>
+                <w:szCs w:val="20"/>
+              </w:rPr>
+              <w:t>.)</w:t>
+            </w:r>
+          </w:p>
+        </w:tc>
+        <w:tc>
+          <w:tcPr>
+            <w:tcW w:w="181" w:type="pct"/>
             <w:tcBorders>
               <w:bottom w:val="single" w:sz="4" w:space="0" w:color="auto"/>
             </w:tcBorders>
@@ -796,56 +794,14 @@
                 <w:szCs w:val="20"/>
                 <w:cs/>
               </w:rPr>
-              <w:t>เลขไมล์</w:t>
-            </w:r>
-          </w:p>
-          <w:p>
-            <w:pPr>
-              <w:jc w:val="center"/>
-              <w:rPr>
-                <w:rFonts w:ascii="TH SarabunPSK" w:hAnsi="TH SarabunPSK" w:cs="TH SarabunPSK"/>
-                <w:b/>
-                <w:bCs/>
-                <w:sz w:val="20"/>
-                <w:szCs w:val="20"/>
-              </w:rPr>
-            </w:pPr>
-            <w:r>
-              <w:rPr>
-                <w:rFonts w:ascii="TH SarabunPSK" w:hAnsi="TH SarabunPSK" w:cs="TH SarabunPSK"/>
-                <w:b/>
-                <w:bCs/>
-                <w:sz w:val="20"/>
-                <w:szCs w:val="20"/>
-              </w:rPr>
-              <w:t>(</w:t>
-            </w:r>
-            <w:r>
-              <w:rPr>
-                <w:rFonts w:ascii="TH SarabunPSK" w:hAnsi="TH SarabunPSK" w:cs="TH SarabunPSK"/>
-                <w:b/>
-                <w:bCs/>
-                <w:sz w:val="20"/>
-                <w:szCs w:val="20"/>
-                <w:cs/>
-              </w:rPr>
-              <w:t>ก่อน</w:t>
-            </w:r>
-            <w:r>
-              <w:rPr>
-                <w:rFonts w:ascii="TH SarabunPSK" w:hAnsi="TH SarabunPSK" w:cs="TH SarabunPSK"/>
-                <w:b/>
-                <w:bCs/>
-                <w:sz w:val="20"/>
-                <w:szCs w:val="20"/>
-              </w:rPr>
-              <w:t>)</w:t>
-            </w:r>
-          </w:p>
-        </w:tc>
-        <w:tc>
-          <w:tcPr>
-            <w:tcW w:w="210" w:type="pct"/>
+              <w:t>ใบกำกับภาษี</w:t>
+            </w:r>
+          </w:p>
+        </w:tc>
+        <w:tc>
+          <w:tcPr>
+            <w:tcW w:w="368" w:type="pct"/>
+            <w:gridSpan w:val="2"/>
             <w:tcBorders>
               <w:bottom w:val="single" w:sz="4" w:space="0" w:color="auto"/>
             </w:tcBorders>
@@ -860,188 +816,6 @@
                 <w:bCs/>
                 <w:sz w:val="20"/>
                 <w:szCs w:val="20"/>
-              </w:rPr>
-            </w:pPr>
-            <w:r>
-              <w:rPr>
-                <w:rFonts w:ascii="TH SarabunPSK" w:hAnsi="TH SarabunPSK" w:cs="TH SarabunPSK"/>
-                <w:b/>
-                <w:bCs/>
-                <w:sz w:val="20"/>
-                <w:szCs w:val="20"/>
-                <w:cs/>
-              </w:rPr>
-              <w:t>เลขไมล์</w:t>
-            </w:r>
-          </w:p>
-          <w:p>
-            <w:pPr>
-              <w:jc w:val="center"/>
-              <w:rPr>
-                <w:rFonts w:ascii="TH SarabunPSK" w:hAnsi="TH SarabunPSK" w:cs="TH SarabunPSK"/>
-                <w:b/>
-                <w:bCs/>
-                <w:sz w:val="20"/>
-                <w:szCs w:val="20"/>
-              </w:rPr>
-            </w:pPr>
-            <w:r>
-              <w:rPr>
-                <w:rFonts w:ascii="TH SarabunPSK" w:hAnsi="TH SarabunPSK" w:cs="TH SarabunPSK"/>
-                <w:b/>
-                <w:bCs/>
-                <w:sz w:val="20"/>
-                <w:szCs w:val="20"/>
-              </w:rPr>
-              <w:t>(</w:t>
-            </w:r>
-            <w:r>
-              <w:rPr>
-                <w:rFonts w:ascii="TH SarabunPSK" w:hAnsi="TH SarabunPSK" w:cs="TH SarabunPSK"/>
-                <w:b/>
-                <w:bCs/>
-                <w:sz w:val="20"/>
-                <w:szCs w:val="20"/>
-                <w:cs/>
-              </w:rPr>
-              <w:t>หลัง</w:t>
-            </w:r>
-            <w:r>
-              <w:rPr>
-                <w:rFonts w:ascii="TH SarabunPSK" w:hAnsi="TH SarabunPSK" w:cs="TH SarabunPSK"/>
-                <w:b/>
-                <w:bCs/>
-                <w:sz w:val="20"/>
-                <w:szCs w:val="20"/>
-              </w:rPr>
-              <w:t>)</w:t>
-            </w:r>
-          </w:p>
-        </w:tc>
-        <w:tc>
-          <w:tcPr>
-            <w:tcW w:w="211" w:type="pct"/>
-            <w:tcBorders>
-              <w:bottom w:val="single" w:sz="4" w:space="0" w:color="auto"/>
-            </w:tcBorders>
-            <w:shd w:val="clear" w:color="auto" w:fill="FAE2D5" w:themeFill="accent2" w:themeFillTint="33"/>
-          </w:tcPr>
-          <w:p>
-            <w:pPr>
-              <w:jc w:val="center"/>
-              <w:rPr>
-                <w:rFonts w:ascii="TH SarabunPSK" w:hAnsi="TH SarabunPSK" w:cs="TH SarabunPSK"/>
-                <w:b/>
-                <w:bCs/>
-                <w:sz w:val="20"/>
-                <w:szCs w:val="20"/>
-              </w:rPr>
-            </w:pPr>
-            <w:r>
-              <w:rPr>
-                <w:rFonts w:ascii="TH SarabunPSK" w:hAnsi="TH SarabunPSK" w:cs="TH SarabunPSK"/>
-                <w:b/>
-                <w:bCs/>
-                <w:sz w:val="20"/>
-                <w:szCs w:val="20"/>
-                <w:cs/>
-              </w:rPr>
-              <w:t xml:space="preserve">ระยะทาง </w:t>
-            </w:r>
-          </w:p>
-          <w:p>
-            <w:pPr>
-              <w:jc w:val="center"/>
-              <w:rPr>
-                <w:rFonts w:ascii="TH SarabunPSK" w:hAnsi="TH SarabunPSK" w:cs="TH SarabunPSK"/>
-                <w:b/>
-                <w:bCs/>
-                <w:sz w:val="20"/>
-                <w:szCs w:val="20"/>
-              </w:rPr>
-            </w:pPr>
-            <w:r>
-              <w:rPr>
-                <w:rFonts w:ascii="TH SarabunPSK" w:hAnsi="TH SarabunPSK" w:cs="TH SarabunPSK"/>
-                <w:b/>
-                <w:bCs/>
-                <w:sz w:val="20"/>
-                <w:szCs w:val="20"/>
-              </w:rPr>
-              <w:t>(</w:t>
-            </w:r>
-            <w:r>
-              <w:rPr>
-                <w:rFonts w:ascii="TH SarabunPSK" w:hAnsi="TH SarabunPSK" w:cs="TH SarabunPSK"/>
-                <w:b/>
-                <w:bCs/>
-                <w:sz w:val="20"/>
-                <w:szCs w:val="20"/>
-                <w:cs/>
-              </w:rPr>
-              <w:t>กม</w:t>
-            </w:r>
-            <w:r>
-              <w:rPr>
-                <w:rFonts w:ascii="TH SarabunPSK" w:hAnsi="TH SarabunPSK" w:cs="TH SarabunPSK"/>
-                <w:b/>
-                <w:bCs/>
-                <w:sz w:val="20"/>
-                <w:szCs w:val="20"/>
-              </w:rPr>
-              <w:t>.)</w:t>
-            </w:r>
-          </w:p>
-        </w:tc>
-        <w:tc>
-          <w:tcPr>
-            <w:tcW w:w="181" w:type="pct"/>
-            <w:tcBorders>
-              <w:bottom w:val="single" w:sz="4" w:space="0" w:color="auto"/>
-            </w:tcBorders>
-            <w:shd w:val="clear" w:color="auto" w:fill="FAE2D5" w:themeFill="accent2" w:themeFillTint="33"/>
-          </w:tcPr>
-          <w:p>
-            <w:pPr>
-              <w:jc w:val="center"/>
-              <w:rPr>
-                <w:rFonts w:ascii="TH SarabunPSK" w:hAnsi="TH SarabunPSK" w:cs="TH SarabunPSK"/>
-                <w:b/>
-                <w:bCs/>
-                <w:sz w:val="20"/>
-                <w:szCs w:val="20"/>
-              </w:rPr>
-            </w:pPr>
-            <w:r>
-              <w:rPr>
-                <w:rFonts w:ascii="TH SarabunPSK" w:hAnsi="TH SarabunPSK" w:cs="TH SarabunPSK"/>
-                <w:b/>
-                <w:bCs/>
-                <w:sz w:val="20"/>
-                <w:szCs w:val="20"/>
-                <w:cs/>
-              </w:rPr>
-              <w:t>ใบกำกับภาษี</w:t>
-            </w:r>
-          </w:p>
-        </w:tc>
-        <w:tc>
-          <w:tcPr>
-            <w:tcW w:w="368" w:type="pct"/>
-            <w:tcBorders>
-              <w:bottom w:val="single" w:sz="4" w:space="0" w:color="auto"/>
-            </w:tcBorders>
-            <w:shd w:val="clear" w:color="auto" w:fill="FAE2D5" w:themeFill="accent2" w:themeFillTint="33"/>
-          </w:tcPr>
-          <w:p>
-            <w:pPr>
-              <w:jc w:val="center"/>
-              <w:rPr>
-                <w:rFonts w:ascii="TH SarabunPSK" w:hAnsi="TH SarabunPSK" w:cs="TH SarabunPSK"/>
-                <w:b/>
-                <w:bCs/>
-                <w:sz w:val="20"/>
-                <w:szCs w:val="20"/>
                 <w:cs/>
               </w:rPr>
             </w:pPr>
@@ -1055,6 +829,16 @@
                 <w:cs/>
               </w:rPr>
               <w:t>หมายเหตุ</w:t>
+            </w:r>
+            <w:r>
+              <w:rPr>
+                <w:rFonts w:ascii="TH SarabunPSK" w:hAnsi="TH SarabunPSK" w:cs="TH SarabunPSK"/>
+                <w:b/>
+                <w:bCs/>
+                <w:sz w:val="20"/>
+                <w:szCs w:val="20"/>
+              </w:rPr>
+              <w:t>X</w:t>
             </w:r>
           </w:p>
         </w:tc>
@@ -1072,33 +856,32 @@
               <w:jc w:val="center"/>
               <w:rPr>
                 <w:rFonts w:ascii="TH SarabunPSK" w:hAnsi="TH SarabunPSK" w:cs="TH SarabunPSK"/>
-                <w:sz w:val="20"/>
-                <w:szCs w:val="20"/>
-              </w:rPr>
-            </w:pPr>
-            <w:bookmarkStart w:id="0" w:name="bmDataRow"/>
-            <w:bookmarkEnd w:id="0"/>
-            <w:r>
-              <w:rPr>
-                <w:rFonts w:ascii="TH SarabunPSK" w:hAnsi="TH SarabunPSK" w:cs="TH SarabunPSK"/>
-                <w:sz w:val="20"/>
-                <w:szCs w:val="20"/>
+                <w:sz w:val="16"/>
+                <w:szCs w:val="16"/>
+              </w:rPr>
+            </w:pPr>
+            <w:bookmarkStart w:id="0" w:name="bmDataRow" w:colFirst="0" w:colLast="16"/>
+            <w:r>
+              <w:rPr>
+                <w:rFonts w:ascii="TH SarabunPSK" w:hAnsi="TH SarabunPSK" w:cs="TH SarabunPSK"/>
+                <w:sz w:val="16"/>
+                <w:szCs w:val="16"/>
               </w:rPr>
               <w:t>[</w:t>
             </w:r>
             <w:r>
               <w:rPr>
                 <w:rFonts w:ascii="TH SarabunPSK" w:hAnsi="TH SarabunPSK" w:cs="TH SarabunPSK"/>
-                <w:sz w:val="20"/>
-                <w:szCs w:val="20"/>
+                <w:sz w:val="16"/>
+                <w:szCs w:val="16"/>
               </w:rPr>
               <w:t>ROW_NO</w:t>
             </w:r>
             <w:r>
               <w:rPr>
                 <w:rFonts w:ascii="TH SarabunPSK" w:hAnsi="TH SarabunPSK" w:cs="TH SarabunPSK"/>
-                <w:sz w:val="20"/>
-                <w:szCs w:val="20"/>
+                <w:sz w:val="16"/>
+                <w:szCs w:val="16"/>
               </w:rPr>
               <w:t>]</w:t>
             </w:r>
@@ -1116,31 +899,31 @@
               <w:jc w:val="center"/>
               <w:rPr>
                 <w:rFonts w:ascii="TH SarabunPSK" w:hAnsi="TH SarabunPSK" w:cs="TH SarabunPSK"/>
-                <w:sz w:val="20"/>
-                <w:szCs w:val="20"/>
-              </w:rPr>
-            </w:pPr>
-            <w:r>
-              <w:rPr>
-                <w:rFonts w:ascii="TH SarabunPSK" w:hAnsi="TH SarabunPSK" w:cs="TH SarabunPSK"/>
-                <w:sz w:val="20"/>
-                <w:szCs w:val="20"/>
+                <w:sz w:val="16"/>
+                <w:szCs w:val="16"/>
+              </w:rPr>
+            </w:pPr>
+            <w:r>
+              <w:rPr>
+                <w:rFonts w:ascii="TH SarabunPSK" w:hAnsi="TH SarabunPSK" w:cs="TH SarabunPSK"/>
+                <w:sz w:val="16"/>
+                <w:szCs w:val="16"/>
               </w:rPr>
               <w:t>[</w:t>
             </w:r>
             <w:r>
               <w:rPr>
                 <w:rFonts w:ascii="TH SarabunPSK" w:hAnsi="TH SarabunPSK" w:cs="TH SarabunPSK"/>
-                <w:sz w:val="20"/>
-                <w:szCs w:val="20"/>
+                <w:sz w:val="16"/>
+                <w:szCs w:val="16"/>
               </w:rPr>
               <w:t>CARD_NO</w:t>
             </w:r>
             <w:r>
               <w:rPr>
                 <w:rFonts w:ascii="TH SarabunPSK" w:hAnsi="TH SarabunPSK" w:cs="TH SarabunPSK"/>
-                <w:sz w:val="20"/>
-                <w:szCs w:val="20"/>
+                <w:sz w:val="16"/>
+                <w:szCs w:val="16"/>
               </w:rPr>
               <w:t>]</w:t>
             </w:r>
@@ -1157,31 +940,31 @@
             <w:pPr>
               <w:rPr>
                 <w:rFonts w:ascii="TH SarabunPSK" w:hAnsi="TH SarabunPSK" w:cs="TH SarabunPSK"/>
-                <w:sz w:val="20"/>
-                <w:szCs w:val="20"/>
-              </w:rPr>
-            </w:pPr>
-            <w:r>
-              <w:rPr>
-                <w:rFonts w:ascii="TH SarabunPSK" w:hAnsi="TH SarabunPSK" w:cs="TH SarabunPSK"/>
-                <w:sz w:val="20"/>
-                <w:szCs w:val="20"/>
+                <w:sz w:val="16"/>
+                <w:szCs w:val="16"/>
+              </w:rPr>
+            </w:pPr>
+            <w:r>
+              <w:rPr>
+                <w:rFonts w:ascii="TH SarabunPSK" w:hAnsi="TH SarabunPSK" w:cs="TH SarabunPSK"/>
+                <w:sz w:val="16"/>
+                <w:szCs w:val="16"/>
               </w:rPr>
               <w:t>[</w:t>
             </w:r>
             <w:r>
               <w:rPr>
                 <w:rFonts w:ascii="TH SarabunPSK" w:hAnsi="TH SarabunPSK" w:cs="TH SarabunPSK"/>
-                <w:sz w:val="20"/>
-                <w:szCs w:val="20"/>
+                <w:sz w:val="16"/>
+                <w:szCs w:val="16"/>
               </w:rPr>
               <w:t>TRANSACTION_DATE</w:t>
             </w:r>
             <w:r>
               <w:rPr>
                 <w:rFonts w:ascii="TH SarabunPSK" w:hAnsi="TH SarabunPSK" w:cs="TH SarabunPSK"/>
-                <w:sz w:val="20"/>
-                <w:szCs w:val="20"/>
+                <w:sz w:val="16"/>
+                <w:szCs w:val="16"/>
               </w:rPr>
               <w:t>]</w:t>
             </w:r>
@@ -1198,31 +981,31 @@
             <w:pPr>
               <w:rPr>
                 <w:rFonts w:ascii="TH SarabunPSK" w:hAnsi="TH SarabunPSK" w:cs="TH SarabunPSK"/>
-                <w:sz w:val="20"/>
-                <w:szCs w:val="20"/>
-              </w:rPr>
-            </w:pPr>
-            <w:r>
-              <w:rPr>
-                <w:rFonts w:ascii="TH SarabunPSK" w:hAnsi="TH SarabunPSK" w:cs="TH SarabunPSK"/>
-                <w:sz w:val="20"/>
-                <w:szCs w:val="20"/>
+                <w:sz w:val="16"/>
+                <w:szCs w:val="16"/>
+              </w:rPr>
+            </w:pPr>
+            <w:r>
+              <w:rPr>
+                <w:rFonts w:ascii="TH SarabunPSK" w:hAnsi="TH SarabunPSK" w:cs="TH SarabunPSK"/>
+                <w:sz w:val="16"/>
+                <w:szCs w:val="16"/>
               </w:rPr>
               <w:t>[</w:t>
             </w:r>
             <w:r>
               <w:rPr>
                 <w:rFonts w:ascii="TH SarabunPSK" w:hAnsi="TH SarabunPSK" w:cs="TH SarabunPSK"/>
-                <w:sz w:val="20"/>
-                <w:szCs w:val="20"/>
+                <w:sz w:val="16"/>
+                <w:szCs w:val="16"/>
               </w:rPr>
               <w:t>STATION_NAME</w:t>
             </w:r>
             <w:r>
               <w:rPr>
                 <w:rFonts w:ascii="TH SarabunPSK" w:hAnsi="TH SarabunPSK" w:cs="TH SarabunPSK"/>
-                <w:sz w:val="20"/>
-                <w:szCs w:val="20"/>
+                <w:sz w:val="16"/>
+                <w:szCs w:val="16"/>
               </w:rPr>
               <w:t>]</w:t>
             </w:r>
@@ -1240,31 +1023,31 @@
               <w:jc w:val="center"/>
               <w:rPr>
                 <w:rFonts w:ascii="TH SarabunPSK" w:hAnsi="TH SarabunPSK" w:cs="TH SarabunPSK"/>
-                <w:sz w:val="20"/>
-                <w:szCs w:val="20"/>
-              </w:rPr>
-            </w:pPr>
-            <w:r>
-              <w:rPr>
-                <w:rFonts w:ascii="TH SarabunPSK" w:hAnsi="TH SarabunPSK" w:cs="TH SarabunPSK"/>
-                <w:sz w:val="20"/>
-                <w:szCs w:val="20"/>
+                <w:sz w:val="16"/>
+                <w:szCs w:val="16"/>
+              </w:rPr>
+            </w:pPr>
+            <w:r>
+              <w:rPr>
+                <w:rFonts w:ascii="TH SarabunPSK" w:hAnsi="TH SarabunPSK" w:cs="TH SarabunPSK"/>
+                <w:sz w:val="16"/>
+                <w:szCs w:val="16"/>
               </w:rPr>
               <w:t>[</w:t>
             </w:r>
             <w:r>
               <w:rPr>
                 <w:rFonts w:ascii="TH SarabunPSK" w:hAnsi="TH SarabunPSK" w:cs="TH SarabunPSK"/>
-                <w:sz w:val="20"/>
-                <w:szCs w:val="20"/>
+                <w:sz w:val="16"/>
+                <w:szCs w:val="16"/>
               </w:rPr>
               <w:t>BRANCH</w:t>
             </w:r>
             <w:r>
               <w:rPr>
                 <w:rFonts w:ascii="TH SarabunPSK" w:hAnsi="TH SarabunPSK" w:cs="TH SarabunPSK"/>
-                <w:sz w:val="20"/>
-                <w:szCs w:val="20"/>
+                <w:sz w:val="16"/>
+                <w:szCs w:val="16"/>
               </w:rPr>
               <w:t>]</w:t>
             </w:r>
@@ -1282,31 +1065,31 @@
               <w:jc w:val="center"/>
               <w:rPr>
                 <w:rFonts w:ascii="TH SarabunPSK" w:hAnsi="TH SarabunPSK" w:cs="TH SarabunPSK"/>
-                <w:sz w:val="20"/>
-                <w:szCs w:val="20"/>
-              </w:rPr>
-            </w:pPr>
-            <w:r>
-              <w:rPr>
-                <w:rFonts w:ascii="TH SarabunPSK" w:hAnsi="TH SarabunPSK" w:cs="TH SarabunPSK"/>
-                <w:sz w:val="20"/>
-                <w:szCs w:val="20"/>
+                <w:sz w:val="16"/>
+                <w:szCs w:val="16"/>
+              </w:rPr>
+            </w:pPr>
+            <w:r>
+              <w:rPr>
+                <w:rFonts w:ascii="TH SarabunPSK" w:hAnsi="TH SarabunPSK" w:cs="TH SarabunPSK"/>
+                <w:sz w:val="16"/>
+                <w:szCs w:val="16"/>
               </w:rPr>
               <w:t>[</w:t>
             </w:r>
             <w:r>
               <w:rPr>
                 <w:rFonts w:ascii="TH SarabunPSK" w:hAnsi="TH SarabunPSK" w:cs="TH SarabunPSK"/>
-                <w:sz w:val="20"/>
-                <w:szCs w:val="20"/>
+                <w:sz w:val="16"/>
+                <w:szCs w:val="16"/>
               </w:rPr>
               <w:t>FUEL_TYPE</w:t>
             </w:r>
             <w:r>
               <w:rPr>
                 <w:rFonts w:ascii="TH SarabunPSK" w:hAnsi="TH SarabunPSK" w:cs="TH SarabunPSK"/>
-                <w:sz w:val="20"/>
-                <w:szCs w:val="20"/>
+                <w:sz w:val="16"/>
+                <w:szCs w:val="16"/>
               </w:rPr>
               <w:t>]</w:t>
             </w:r>
@@ -1324,32 +1107,66 @@
               <w:jc w:val="center"/>
               <w:rPr>
                 <w:rFonts w:ascii="TH SarabunPSK" w:hAnsi="TH SarabunPSK" w:cs="TH SarabunPSK"/>
-                <w:sz w:val="20"/>
-                <w:szCs w:val="20"/>
-                <w:cs/>
-              </w:rPr>
-            </w:pPr>
-            <w:r>
-              <w:rPr>
-                <w:rFonts w:ascii="TH SarabunPSK" w:hAnsi="TH SarabunPSK" w:cs="TH SarabunPSK"/>
-                <w:sz w:val="20"/>
-                <w:szCs w:val="20"/>
+                <w:sz w:val="16"/>
+                <w:szCs w:val="16"/>
+                <w:cs/>
+              </w:rPr>
+            </w:pPr>
+            <w:r>
+              <w:rPr>
+                <w:rFonts w:ascii="TH SarabunPSK" w:hAnsi="TH SarabunPSK" w:cs="TH SarabunPSK"/>
+                <w:sz w:val="16"/>
+                <w:szCs w:val="16"/>
               </w:rPr>
               <w:t>[</w:t>
             </w:r>
             <w:r>
               <w:rPr>
                 <w:rFonts w:ascii="TH SarabunPSK" w:hAnsi="TH SarabunPSK" w:cs="TH SarabunPSK"/>
-                <w:sz w:val="20"/>
-                <w:szCs w:val="20"/>
-              </w:rPr>
-              <w:t>TAX_INV</w:t>
-            </w:r>
-            <w:r>
-              <w:rPr>
-                <w:rFonts w:ascii="TH SarabunPSK" w:hAnsi="TH SarabunPSK" w:cs="TH SarabunPSK"/>
-                <w:sz w:val="20"/>
-                <w:szCs w:val="20"/>
+                <w:sz w:val="16"/>
+                <w:szCs w:val="16"/>
+              </w:rPr>
+              <w:t>TAX_INV]</w:t>
+            </w:r>
+          </w:p>
+        </w:tc>
+        <w:tc>
+          <w:tcPr>
+            <w:tcW w:w="331" w:type="pct"/>
+            <w:tcBorders>
+              <w:bottom w:val="single" w:sz="4" w:space="0" w:color="auto"/>
+            </w:tcBorders>
+          </w:tcPr>
+          <w:p>
+            <w:pPr>
+              <w:jc w:val="right"/>
+              <w:rPr>
+                <w:rFonts w:ascii="TH SarabunPSK" w:hAnsi="TH SarabunPSK" w:cs="TH SarabunPSK"/>
+                <w:sz w:val="16"/>
+                <w:szCs w:val="16"/>
+              </w:rPr>
+            </w:pPr>
+            <w:r>
+              <w:rPr>
+                <w:rFonts w:ascii="TH SarabunPSK" w:hAnsi="TH SarabunPSK" w:cs="TH SarabunPSK"/>
+                <w:sz w:val="16"/>
+                <w:szCs w:val="16"/>
+              </w:rPr>
+              <w:t>[</w:t>
+            </w:r>
+            <w:r>
+              <w:rPr>
+                <w:rFonts w:ascii="TH SarabunPSK" w:hAnsi="TH SarabunPSK" w:cs="TH SarabunPSK"/>
+                <w:sz w:val="16"/>
+                <w:szCs w:val="16"/>
+              </w:rPr>
+              <w:t>AMT_EXCL_VAT</w:t>
+            </w:r>
+            <w:r>
+              <w:rPr>
+                <w:rFonts w:ascii="TH SarabunPSK" w:hAnsi="TH SarabunPSK" w:cs="TH SarabunPSK"/>
+                <w:sz w:val="16"/>
+                <w:szCs w:val="16"/>
               </w:rPr>
               <w:t>]</w:t>
             </w:r>
@@ -1357,7 +1174,7 @@
         </w:tc>
         <w:tc>
           <w:tcPr>
-            <w:tcW w:w="331" w:type="pct"/>
+            <w:tcW w:w="301" w:type="pct"/>
             <w:tcBorders>
               <w:bottom w:val="single" w:sz="4" w:space="0" w:color="auto"/>
             </w:tcBorders>
@@ -1367,31 +1184,31 @@
               <w:jc w:val="right"/>
               <w:rPr>
                 <w:rFonts w:ascii="TH SarabunPSK" w:hAnsi="TH SarabunPSK" w:cs="TH SarabunPSK"/>
-                <w:sz w:val="20"/>
-                <w:szCs w:val="20"/>
-              </w:rPr>
-            </w:pPr>
-            <w:r>
-              <w:rPr>
-                <w:rFonts w:ascii="TH SarabunPSK" w:hAnsi="TH SarabunPSK" w:cs="TH SarabunPSK"/>
-                <w:sz w:val="20"/>
-                <w:szCs w:val="20"/>
+                <w:sz w:val="16"/>
+                <w:szCs w:val="16"/>
+              </w:rPr>
+            </w:pPr>
+            <w:r>
+              <w:rPr>
+                <w:rFonts w:ascii="TH SarabunPSK" w:hAnsi="TH SarabunPSK" w:cs="TH SarabunPSK"/>
+                <w:sz w:val="16"/>
+                <w:szCs w:val="16"/>
               </w:rPr>
               <w:t>[</w:t>
             </w:r>
             <w:r>
               <w:rPr>
                 <w:rFonts w:ascii="TH SarabunPSK" w:hAnsi="TH SarabunPSK" w:cs="TH SarabunPSK"/>
-                <w:sz w:val="20"/>
-                <w:szCs w:val="20"/>
-              </w:rPr>
-              <w:t>AMT_EXCL_VAT</w:t>
-            </w:r>
-            <w:r>
-              <w:rPr>
-                <w:rFonts w:ascii="TH SarabunPSK" w:hAnsi="TH SarabunPSK" w:cs="TH SarabunPSK"/>
-                <w:sz w:val="20"/>
-                <w:szCs w:val="20"/>
+                <w:sz w:val="16"/>
+                <w:szCs w:val="16"/>
+              </w:rPr>
+              <w:t>VAT_AMT</w:t>
+            </w:r>
+            <w:r>
+              <w:rPr>
+                <w:rFonts w:ascii="TH SarabunPSK" w:hAnsi="TH SarabunPSK" w:cs="TH SarabunPSK"/>
+                <w:sz w:val="16"/>
+                <w:szCs w:val="16"/>
               </w:rPr>
               <w:t>]</w:t>
             </w:r>
@@ -1409,31 +1226,31 @@
               <w:jc w:val="right"/>
               <w:rPr>
                 <w:rFonts w:ascii="TH SarabunPSK" w:hAnsi="TH SarabunPSK" w:cs="TH SarabunPSK"/>
-                <w:sz w:val="20"/>
-                <w:szCs w:val="20"/>
-              </w:rPr>
-            </w:pPr>
-            <w:r>
-              <w:rPr>
-                <w:rFonts w:ascii="TH SarabunPSK" w:hAnsi="TH SarabunPSK" w:cs="TH SarabunPSK"/>
-                <w:sz w:val="20"/>
-                <w:szCs w:val="20"/>
+                <w:sz w:val="16"/>
+                <w:szCs w:val="16"/>
+              </w:rPr>
+            </w:pPr>
+            <w:r>
+              <w:rPr>
+                <w:rFonts w:ascii="TH SarabunPSK" w:hAnsi="TH SarabunPSK" w:cs="TH SarabunPSK"/>
+                <w:sz w:val="16"/>
+                <w:szCs w:val="16"/>
               </w:rPr>
               <w:t>[</w:t>
             </w:r>
             <w:r>
               <w:rPr>
                 <w:rFonts w:ascii="TH SarabunPSK" w:hAnsi="TH SarabunPSK" w:cs="TH SarabunPSK"/>
-                <w:sz w:val="20"/>
-                <w:szCs w:val="20"/>
-              </w:rPr>
-              <w:t>VAT_AMT</w:t>
-            </w:r>
-            <w:r>
-              <w:rPr>
-                <w:rFonts w:ascii="TH SarabunPSK" w:hAnsi="TH SarabunPSK" w:cs="TH SarabunPSK"/>
-                <w:sz w:val="20"/>
-                <w:szCs w:val="20"/>
+                <w:sz w:val="16"/>
+                <w:szCs w:val="16"/>
+              </w:rPr>
+              <w:t>TOTAL_AMT</w:t>
+            </w:r>
+            <w:r>
+              <w:rPr>
+                <w:rFonts w:ascii="TH SarabunPSK" w:hAnsi="TH SarabunPSK" w:cs="TH SarabunPSK"/>
+                <w:sz w:val="16"/>
+                <w:szCs w:val="16"/>
               </w:rPr>
               <w:t>]</w:t>
             </w:r>
@@ -1441,7 +1258,7 @@
         </w:tc>
         <w:tc>
           <w:tcPr>
-            <w:tcW w:w="301" w:type="pct"/>
+            <w:tcW w:w="232" w:type="pct"/>
             <w:tcBorders>
               <w:bottom w:val="single" w:sz="4" w:space="0" w:color="auto"/>
             </w:tcBorders>
@@ -1451,31 +1268,31 @@
               <w:jc w:val="right"/>
               <w:rPr>
                 <w:rFonts w:ascii="TH SarabunPSK" w:hAnsi="TH SarabunPSK" w:cs="TH SarabunPSK"/>
-                <w:sz w:val="20"/>
-                <w:szCs w:val="20"/>
-              </w:rPr>
-            </w:pPr>
-            <w:r>
-              <w:rPr>
-                <w:rFonts w:ascii="TH SarabunPSK" w:hAnsi="TH SarabunPSK" w:cs="TH SarabunPSK"/>
-                <w:sz w:val="20"/>
-                <w:szCs w:val="20"/>
+                <w:sz w:val="16"/>
+                <w:szCs w:val="16"/>
+              </w:rPr>
+            </w:pPr>
+            <w:r>
+              <w:rPr>
+                <w:rFonts w:ascii="TH SarabunPSK" w:hAnsi="TH SarabunPSK" w:cs="TH SarabunPSK"/>
+                <w:sz w:val="16"/>
+                <w:szCs w:val="16"/>
               </w:rPr>
               <w:t>[</w:t>
             </w:r>
             <w:r>
               <w:rPr>
                 <w:rFonts w:ascii="TH SarabunPSK" w:hAnsi="TH SarabunPSK" w:cs="TH SarabunPSK"/>
-                <w:sz w:val="20"/>
-                <w:szCs w:val="20"/>
-              </w:rPr>
-              <w:t>TOTAL_AMT</w:t>
-            </w:r>
-            <w:r>
-              <w:rPr>
-                <w:rFonts w:ascii="TH SarabunPSK" w:hAnsi="TH SarabunPSK" w:cs="TH SarabunPSK"/>
-                <w:sz w:val="20"/>
-                <w:szCs w:val="20"/>
+                <w:sz w:val="16"/>
+                <w:szCs w:val="16"/>
+              </w:rPr>
+              <w:t>VOLUME_LITERS</w:t>
+            </w:r>
+            <w:r>
+              <w:rPr>
+                <w:rFonts w:ascii="TH SarabunPSK" w:hAnsi="TH SarabunPSK" w:cs="TH SarabunPSK"/>
+                <w:sz w:val="16"/>
+                <w:szCs w:val="16"/>
               </w:rPr>
               <w:t>]</w:t>
             </w:r>
@@ -1483,6 +1300,90 @@
         </w:tc>
         <w:tc>
           <w:tcPr>
+            <w:tcW w:w="279" w:type="pct"/>
+            <w:tcBorders>
+              <w:bottom w:val="single" w:sz="4" w:space="0" w:color="auto"/>
+            </w:tcBorders>
+          </w:tcPr>
+          <w:p>
+            <w:pPr>
+              <w:jc w:val="right"/>
+              <w:rPr>
+                <w:rFonts w:ascii="TH SarabunPSK" w:hAnsi="TH SarabunPSK" w:cs="TH SarabunPSK"/>
+                <w:sz w:val="16"/>
+                <w:szCs w:val="16"/>
+              </w:rPr>
+            </w:pPr>
+            <w:r>
+              <w:rPr>
+                <w:rFonts w:ascii="TH SarabunPSK" w:hAnsi="TH SarabunPSK" w:cs="TH SarabunPSK"/>
+                <w:sz w:val="16"/>
+                <w:szCs w:val="16"/>
+              </w:rPr>
+              <w:t>[</w:t>
+            </w:r>
+            <w:r>
+              <w:rPr>
+                <w:rFonts w:ascii="TH SarabunPSK" w:hAnsi="TH SarabunPSK" w:cs="TH SarabunPSK"/>
+                <w:sz w:val="16"/>
+                <w:szCs w:val="16"/>
+              </w:rPr>
+              <w:t>PRICE_PER_LITER</w:t>
+            </w:r>
+            <w:r>
+              <w:rPr>
+                <w:rFonts w:ascii="TH SarabunPSK" w:hAnsi="TH SarabunPSK" w:cs="TH SarabunPSK"/>
+                <w:sz w:val="16"/>
+                <w:szCs w:val="16"/>
+              </w:rPr>
+              <w:t>]</w:t>
+            </w:r>
+          </w:p>
+        </w:tc>
+        <w:tc>
+          <w:tcPr>
+            <w:tcW w:w="211" w:type="pct"/>
+            <w:tcBorders>
+              <w:bottom w:val="single" w:sz="4" w:space="0" w:color="auto"/>
+            </w:tcBorders>
+          </w:tcPr>
+          <w:p>
+            <w:pPr>
+              <w:jc w:val="center"/>
+              <w:rPr>
+                <w:rFonts w:ascii="TH SarabunPSK" w:hAnsi="TH SarabunPSK" w:cs="TH SarabunPSK"/>
+                <w:sz w:val="16"/>
+                <w:szCs w:val="16"/>
+              </w:rPr>
+            </w:pPr>
+            <w:r>
+              <w:rPr>
+                <w:rFonts w:ascii="TH SarabunPSK" w:hAnsi="TH SarabunPSK" w:cs="TH SarabunPSK"/>
+                <w:sz w:val="16"/>
+                <w:szCs w:val="16"/>
+              </w:rPr>
+              <w:t>[</w:t>
+            </w:r>
+            <w:r>
+              <w:rPr>
+                <w:rFonts w:ascii="TH SarabunPSK" w:hAnsi="TH SarabunPSK" w:cs="TH SarabunPSK"/>
+                <w:sz w:val="16"/>
+                <w:szCs w:val="16"/>
+              </w:rPr>
+              <w:t>ODOMETER_BEFORE</w:t>
+            </w:r>
+            <w:r>
+              <w:rPr>
+                <w:rFonts w:ascii="TH SarabunPSK" w:hAnsi="TH SarabunPSK" w:cs="TH SarabunPSK"/>
+                <w:sz w:val="16"/>
+                <w:szCs w:val="16"/>
+              </w:rPr>
+              <w:t>]</w:t>
+            </w:r>
+          </w:p>
+        </w:tc>
+        <w:tc>
+          <w:tcPr>
             <w:tcW w:w="210" w:type="pct"/>
             <w:tcBorders>
               <w:bottom w:val="single" w:sz="4" w:space="0" w:color="auto"/>
@@ -1490,34 +1391,34 @@
           </w:tcPr>
           <w:p>
             <w:pPr>
-              <w:jc w:val="right"/>
-              <w:rPr>
-                <w:rFonts w:ascii="TH SarabunPSK" w:hAnsi="TH SarabunPSK" w:cs="TH SarabunPSK"/>
-                <w:sz w:val="20"/>
-                <w:szCs w:val="20"/>
-              </w:rPr>
-            </w:pPr>
-            <w:r>
-              <w:rPr>
-                <w:rFonts w:ascii="TH SarabunPSK" w:hAnsi="TH SarabunPSK" w:cs="TH SarabunPSK"/>
-                <w:sz w:val="20"/>
-                <w:szCs w:val="20"/>
+              <w:jc w:val="center"/>
+              <w:rPr>
+                <w:rFonts w:ascii="TH SarabunPSK" w:hAnsi="TH SarabunPSK" w:cs="TH SarabunPSK"/>
+                <w:sz w:val="16"/>
+                <w:szCs w:val="16"/>
+              </w:rPr>
+            </w:pPr>
+            <w:r>
+              <w:rPr>
+                <w:rFonts w:ascii="TH SarabunPSK" w:hAnsi="TH SarabunPSK" w:cs="TH SarabunPSK"/>
+                <w:sz w:val="16"/>
+                <w:szCs w:val="16"/>
               </w:rPr>
               <w:t>[</w:t>
             </w:r>
             <w:r>
               <w:rPr>
                 <w:rFonts w:ascii="TH SarabunPSK" w:hAnsi="TH SarabunPSK" w:cs="TH SarabunPSK"/>
-                <w:sz w:val="20"/>
-                <w:szCs w:val="20"/>
-              </w:rPr>
-              <w:t>VOLUME_LITERS</w:t>
-            </w:r>
-            <w:r>
-              <w:rPr>
-                <w:rFonts w:ascii="TH SarabunPSK" w:hAnsi="TH SarabunPSK" w:cs="TH SarabunPSK"/>
-                <w:sz w:val="20"/>
-                <w:szCs w:val="20"/>
+                <w:sz w:val="16"/>
+                <w:szCs w:val="16"/>
+              </w:rPr>
+              <w:t>ODOMETER_AFTER</w:t>
+            </w:r>
+            <w:r>
+              <w:rPr>
+                <w:rFonts w:ascii="TH SarabunPSK" w:hAnsi="TH SarabunPSK" w:cs="TH SarabunPSK"/>
+                <w:sz w:val="16"/>
+                <w:szCs w:val="16"/>
               </w:rPr>
               <w:t>]</w:t>
             </w:r>
@@ -1525,41 +1426,41 @@
         </w:tc>
         <w:tc>
           <w:tcPr>
-            <w:tcW w:w="301" w:type="pct"/>
+            <w:tcW w:w="211" w:type="pct"/>
             <w:tcBorders>
               <w:bottom w:val="single" w:sz="4" w:space="0" w:color="auto"/>
             </w:tcBorders>
           </w:tcPr>
           <w:p>
             <w:pPr>
-              <w:jc w:val="right"/>
-              <w:rPr>
-                <w:rFonts w:ascii="TH SarabunPSK" w:hAnsi="TH SarabunPSK" w:cs="TH SarabunPSK"/>
-                <w:sz w:val="20"/>
-                <w:szCs w:val="20"/>
-              </w:rPr>
-            </w:pPr>
-            <w:r>
-              <w:rPr>
-                <w:rFonts w:ascii="TH SarabunPSK" w:hAnsi="TH SarabunPSK" w:cs="TH SarabunPSK"/>
-                <w:sz w:val="20"/>
-                <w:szCs w:val="20"/>
+              <w:jc w:val="center"/>
+              <w:rPr>
+                <w:rFonts w:ascii="TH SarabunPSK" w:hAnsi="TH SarabunPSK" w:cs="TH SarabunPSK"/>
+                <w:sz w:val="16"/>
+                <w:szCs w:val="16"/>
+              </w:rPr>
+            </w:pPr>
+            <w:r>
+              <w:rPr>
+                <w:rFonts w:ascii="TH SarabunPSK" w:hAnsi="TH SarabunPSK" w:cs="TH SarabunPSK"/>
+                <w:sz w:val="16"/>
+                <w:szCs w:val="16"/>
               </w:rPr>
               <w:t>[</w:t>
             </w:r>
             <w:r>
               <w:rPr>
                 <w:rFonts w:ascii="TH SarabunPSK" w:hAnsi="TH SarabunPSK" w:cs="TH SarabunPSK"/>
-                <w:sz w:val="20"/>
-                <w:szCs w:val="20"/>
-              </w:rPr>
-              <w:t>PRICE_PER_LITER</w:t>
-            </w:r>
-            <w:r>
-              <w:rPr>
-                <w:rFonts w:ascii="TH SarabunPSK" w:hAnsi="TH SarabunPSK" w:cs="TH SarabunPSK"/>
-                <w:sz w:val="20"/>
-                <w:szCs w:val="20"/>
+                <w:sz w:val="16"/>
+                <w:szCs w:val="16"/>
+              </w:rPr>
+              <w:t>DISTANCE_KM</w:t>
+            </w:r>
+            <w:r>
+              <w:rPr>
+                <w:rFonts w:ascii="TH SarabunPSK" w:hAnsi="TH SarabunPSK" w:cs="TH SarabunPSK"/>
+                <w:sz w:val="16"/>
+                <w:szCs w:val="16"/>
               </w:rPr>
               <w:t>]</w:t>
             </w:r>
@@ -1567,7 +1468,7 @@
         </w:tc>
         <w:tc>
           <w:tcPr>
-            <w:tcW w:w="211" w:type="pct"/>
+            <w:tcW w:w="181" w:type="pct"/>
             <w:tcBorders>
               <w:bottom w:val="single" w:sz="4" w:space="0" w:color="auto"/>
             </w:tcBorders>
@@ -1577,31 +1478,31 @@
               <w:jc w:val="center"/>
               <w:rPr>
                 <w:rFonts w:ascii="TH SarabunPSK" w:hAnsi="TH SarabunPSK" w:cs="TH SarabunPSK"/>
-                <w:sz w:val="20"/>
-                <w:szCs w:val="20"/>
-              </w:rPr>
-            </w:pPr>
-            <w:r>
-              <w:rPr>
-                <w:rFonts w:ascii="TH SarabunPSK" w:hAnsi="TH SarabunPSK" w:cs="TH SarabunPSK"/>
-                <w:sz w:val="20"/>
-                <w:szCs w:val="20"/>
+                <w:sz w:val="16"/>
+                <w:szCs w:val="16"/>
+              </w:rPr>
+            </w:pPr>
+            <w:r>
+              <w:rPr>
+                <w:rFonts w:ascii="TH SarabunPSK" w:hAnsi="TH SarabunPSK" w:cs="TH SarabunPSK"/>
+                <w:sz w:val="16"/>
+                <w:szCs w:val="16"/>
               </w:rPr>
               <w:t>[</w:t>
             </w:r>
             <w:r>
               <w:rPr>
                 <w:rFonts w:ascii="TH SarabunPSK" w:hAnsi="TH SarabunPSK" w:cs="TH SarabunPSK"/>
-                <w:sz w:val="20"/>
-                <w:szCs w:val="20"/>
-              </w:rPr>
-              <w:t>ODOMETER_BEFORE</w:t>
-            </w:r>
-            <w:r>
-              <w:rPr>
-                <w:rFonts w:ascii="TH SarabunPSK" w:hAnsi="TH SarabunPSK" w:cs="TH SarabunPSK"/>
-                <w:sz w:val="20"/>
-                <w:szCs w:val="20"/>
+                <w:sz w:val="16"/>
+                <w:szCs w:val="16"/>
+              </w:rPr>
+              <w:t>TAX_INVOICE_FLAG</w:t>
+            </w:r>
+            <w:r>
+              <w:rPr>
+                <w:rFonts w:ascii="TH SarabunPSK" w:hAnsi="TH SarabunPSK" w:cs="TH SarabunPSK"/>
+                <w:sz w:val="16"/>
+                <w:szCs w:val="16"/>
               </w:rPr>
               <w:t>]</w:t>
             </w:r>
@@ -1609,7 +1510,8 @@
         </w:tc>
         <w:tc>
           <w:tcPr>
-            <w:tcW w:w="210" w:type="pct"/>
+            <w:tcW w:w="368" w:type="pct"/>
+            <w:gridSpan w:val="2"/>
             <w:tcBorders>
               <w:bottom w:val="single" w:sz="4" w:space="0" w:color="auto"/>
             </w:tcBorders>
@@ -1619,163 +1521,38 @@
               <w:jc w:val="center"/>
               <w:rPr>
                 <w:rFonts w:ascii="TH SarabunPSK" w:hAnsi="TH SarabunPSK" w:cs="TH SarabunPSK"/>
-                <w:sz w:val="20"/>
-                <w:szCs w:val="20"/>
-              </w:rPr>
-            </w:pPr>
-            <w:r>
-              <w:rPr>
-                <w:rFonts w:ascii="TH SarabunPSK" w:hAnsi="TH SarabunPSK" w:cs="TH SarabunPSK"/>
-                <w:sz w:val="20"/>
-                <w:szCs w:val="20"/>
+                <w:sz w:val="16"/>
+                <w:szCs w:val="16"/>
+              </w:rPr>
+            </w:pPr>
+            <w:r>
+              <w:rPr>
+                <w:rFonts w:ascii="TH SarabunPSK" w:hAnsi="TH SarabunPSK" w:cs="TH SarabunPSK"/>
+                <w:sz w:val="16"/>
+                <w:szCs w:val="16"/>
               </w:rPr>
               <w:t>[</w:t>
             </w:r>
             <w:r>
               <w:rPr>
                 <w:rFonts w:ascii="TH SarabunPSK" w:hAnsi="TH SarabunPSK" w:cs="TH SarabunPSK"/>
-                <w:sz w:val="20"/>
-                <w:szCs w:val="20"/>
-              </w:rPr>
-              <w:t>ODOMETER_AFTER</w:t>
-            </w:r>
-            <w:r>
-              <w:rPr>
-                <w:rFonts w:ascii="TH SarabunPSK" w:hAnsi="TH SarabunPSK" w:cs="TH SarabunPSK"/>
-                <w:sz w:val="20"/>
-                <w:szCs w:val="20"/>
+                <w:sz w:val="16"/>
+                <w:szCs w:val="16"/>
+              </w:rPr>
+              <w:t>REMARKS</w:t>
+            </w:r>
+            <w:r>
+              <w:rPr>
+                <w:rFonts w:ascii="TH SarabunPSK" w:hAnsi="TH SarabunPSK" w:cs="TH SarabunPSK"/>
+                <w:sz w:val="16"/>
+                <w:szCs w:val="16"/>
               </w:rPr>
               <w:t>]</w:t>
             </w:r>
           </w:p>
         </w:tc>
-        <w:tc>
-          <w:tcPr>
-            <w:tcW w:w="211" w:type="pct"/>
-            <w:tcBorders>
-              <w:bottom w:val="single" w:sz="4" w:space="0" w:color="auto"/>
-            </w:tcBorders>
-          </w:tcPr>
-          <w:p>
-            <w:pPr>
-              <w:jc w:val="center"/>
-              <w:rPr>
-                <w:rFonts w:ascii="TH SarabunPSK" w:hAnsi="TH SarabunPSK" w:cs="TH SarabunPSK"/>
-                <w:sz w:val="20"/>
-                <w:szCs w:val="20"/>
-              </w:rPr>
-            </w:pPr>
-            <w:r>
-              <w:rPr>
-                <w:rFonts w:ascii="TH SarabunPSK" w:hAnsi="TH SarabunPSK" w:cs="TH SarabunPSK"/>
-                <w:sz w:val="20"/>
-                <w:szCs w:val="20"/>
-              </w:rPr>
-              <w:t>[</w:t>
-            </w:r>
-            <w:r>
-              <w:rPr>
-                <w:rFonts w:ascii="TH SarabunPSK" w:hAnsi="TH SarabunPSK" w:cs="TH SarabunPSK"/>
-                <w:sz w:val="20"/>
-                <w:szCs w:val="20"/>
-              </w:rPr>
-              <w:t>DISTANCE_KM</w:t>
-            </w:r>
-            <w:r>
-              <w:rPr>
-                <w:rFonts w:ascii="TH SarabunPSK" w:hAnsi="TH SarabunPSK" w:cs="TH SarabunPSK"/>
-                <w:sz w:val="20"/>
-                <w:szCs w:val="20"/>
-              </w:rPr>
-              <w:t>]</w:t>
-            </w:r>
-          </w:p>
-        </w:tc>
-        <w:tc>
-          <w:tcPr>
-            <w:tcW w:w="181" w:type="pct"/>
-            <w:tcBorders>
-              <w:bottom w:val="single" w:sz="4" w:space="0" w:color="auto"/>
-            </w:tcBorders>
-          </w:tcPr>
-          <w:p>
-            <w:pPr>
-              <w:jc w:val="center"/>
-              <w:rPr>
-                <w:rFonts w:ascii="TH SarabunPSK" w:hAnsi="TH SarabunPSK" w:cs="TH SarabunPSK"/>
-                <w:sz w:val="20"/>
-                <w:szCs w:val="20"/>
-              </w:rPr>
-            </w:pPr>
-            <w:r>
-              <w:rPr>
-                <w:rFonts w:ascii="TH SarabunPSK" w:hAnsi="TH SarabunPSK" w:cs="TH SarabunPSK"/>
-                <w:sz w:val="20"/>
-                <w:szCs w:val="20"/>
-              </w:rPr>
-              <w:t>[</w:t>
-            </w:r>
-            <w:r>
-              <w:rPr>
-                <w:rFonts w:ascii="TH SarabunPSK" w:hAnsi="TH SarabunPSK" w:cs="TH SarabunPSK"/>
-                <w:sz w:val="20"/>
-                <w:szCs w:val="20"/>
-              </w:rPr>
-              <w:t>TAX_INVOICE_FLAG</w:t>
-            </w:r>
-            <w:r>
-              <w:rPr>
-                <w:rFonts w:ascii="TH SarabunPSK" w:hAnsi="TH SarabunPSK" w:cs="TH SarabunPSK"/>
-                <w:sz w:val="20"/>
-                <w:szCs w:val="20"/>
-              </w:rPr>
-              <w:t>]</w:t>
-            </w:r>
-          </w:p>
-        </w:tc>
-        <w:tc>
-          <w:tcPr>
-            <w:tcW w:w="368" w:type="pct"/>
-            <w:tcBorders>
-              <w:bottom w:val="single" w:sz="4" w:space="0" w:color="auto"/>
-            </w:tcBorders>
-          </w:tcPr>
-          <w:p>
-            <w:pPr>
-              <w:jc w:val="center"/>
-              <w:rPr>
-                <w:rFonts w:ascii="TH SarabunPSK" w:hAnsi="TH SarabunPSK" w:cs="TH SarabunPSK"/>
-                <w:sz w:val="20"/>
-                <w:szCs w:val="20"/>
-              </w:rPr>
-            </w:pPr>
-            <w:r>
-              <w:rPr>
-                <w:rFonts w:ascii="TH SarabunPSK" w:hAnsi="TH SarabunPSK" w:cs="TH SarabunPSK"/>
-                <w:sz w:val="20"/>
-                <w:szCs w:val="20"/>
-              </w:rPr>
-              <w:t>[</w:t>
-            </w:r>
-            <w:r>
-              <w:rPr>
-                <w:rFonts w:ascii="TH SarabunPSK" w:hAnsi="TH SarabunPSK" w:cs="TH SarabunPSK"/>
-                <w:sz w:val="20"/>
-                <w:szCs w:val="20"/>
-              </w:rPr>
-              <w:t>REMARKS</w:t>
-            </w:r>
-            <w:r>
-              <w:rPr>
-                <w:rFonts w:ascii="TH SarabunPSK" w:hAnsi="TH SarabunPSK" w:cs="TH SarabunPSK"/>
-                <w:sz w:val="20"/>
-                <w:szCs w:val="20"/>
-              </w:rPr>
-              <w:t>]</w:t>
-            </w:r>
-          </w:p>
-        </w:tc>
       </w:tr>
+      <w:bookmarkEnd w:id="0"/>
       <w:tr>
         <w:tc>
           <w:tcPr>
@@ -1989,7 +1766,7 @@
         </w:tc>
         <w:tc>
           <w:tcPr>
-            <w:tcW w:w="210" w:type="pct"/>
+            <w:tcW w:w="232" w:type="pct"/>
             <w:tcBorders>
               <w:top w:val="single" w:sz="4" w:space="0" w:color="auto"/>
               <w:left w:val="nil"/>
@@ -2010,7 +1787,7 @@
         </w:tc>
         <w:tc>
           <w:tcPr>
-            <w:tcW w:w="301" w:type="pct"/>
+            <w:tcW w:w="279" w:type="pct"/>
             <w:tcBorders>
               <w:top w:val="single" w:sz="4" w:space="0" w:color="auto"/>
               <w:left w:val="nil"/>
@@ -2116,6 +1893,7 @@
         <w:tc>
           <w:tcPr>
             <w:tcW w:w="368" w:type="pct"/>
+            <w:gridSpan w:val="2"/>
             <w:tcBorders>
               <w:top w:val="single" w:sz="4" w:space="0" w:color="auto"/>
               <w:left w:val="nil"/>
@@ -2420,7 +2198,7 @@
         </w:tc>
         <w:tc>
           <w:tcPr>
-            <w:tcW w:w="210" w:type="pct"/>
+            <w:tcW w:w="232" w:type="pct"/>
             <w:tcBorders>
               <w:top w:val="nil"/>
               <w:left w:val="nil"/>
@@ -2465,7 +2243,7 @@
         </w:tc>
         <w:tc>
           <w:tcPr>
-            <w:tcW w:w="301" w:type="pct"/>
+            <w:tcW w:w="279" w:type="pct"/>
             <w:tcBorders>
               <w:top w:val="nil"/>
               <w:left w:val="nil"/>
@@ -2596,6 +2374,7 @@
         <w:tc>
           <w:tcPr>
             <w:tcW w:w="368" w:type="pct"/>
+            <w:gridSpan w:val="2"/>
             <w:tcBorders>
               <w:top w:val="nil"/>
               <w:left w:val="nil"/>
@@ -2615,40 +2394,21 @@
           </w:p>
         </w:tc>
       </w:tr>
-    </w:tbl>
-    <w:p>
-      <w:pPr>
-        <w:jc w:val="center"/>
-      </w:pPr>
-    </w:p>
-    <w:tbl>
-      <w:tblPr>
-        <w:tblStyle w:val="TableGrid"/>
-        <w:tblW w:w="4997" w:type="pct"/>
-        <w:tblBorders>
-          <w:top w:val="none" w:sz="0" w:space="0" w:color="auto"/>
-          <w:left w:val="none" w:sz="0" w:space="0" w:color="auto"/>
-          <w:bottom w:val="none" w:sz="0" w:space="0" w:color="auto"/>
-          <w:right w:val="none" w:sz="0" w:space="0" w:color="auto"/>
-          <w:insideH w:val="none" w:sz="0" w:space="0" w:color="auto"/>
-          <w:insideV w:val="none" w:sz="0" w:space="0" w:color="auto"/>
-        </w:tblBorders>
-        <w:tblLayout w:type="fixed"/>
-        <w:tblCellMar>
-          <w:left w:w="29" w:type="dxa"/>
-          <w:right w:w="29" w:type="dxa"/>
-        </w:tblCellMar>
-        <w:tblLook w:val="04A0" w:firstRow="1" w:lastRow="0" w:firstColumn="1" w:lastColumn="0" w:noHBand="0" w:noVBand="1"/>
-      </w:tblPr>
-      <w:tblGrid>
-        <w:gridCol w:w="14129"/>
-        <w:gridCol w:w="720"/>
-        <w:gridCol w:w="406"/>
-      </w:tblGrid>
       <w:tr>
-        <w:tc>
-          <w:tcPr>
-            <w:tcW w:w="4631" w:type="pct"/>
+        <w:tblPrEx>
+          <w:tblBorders>
+            <w:top w:val="none" w:sz="0" w:space="0" w:color="auto"/>
+            <w:left w:val="none" w:sz="0" w:space="0" w:color="auto"/>
+            <w:bottom w:val="none" w:sz="0" w:space="0" w:color="auto"/>
+            <w:right w:val="none" w:sz="0" w:space="0" w:color="auto"/>
+            <w:insideH w:val="none" w:sz="0" w:space="0" w:color="auto"/>
+            <w:insideV w:val="none" w:sz="0" w:space="0" w:color="auto"/>
+          </w:tblBorders>
+        </w:tblPrEx>
+        <w:tc>
+          <w:tcPr>
+            <w:tcW w:w="4632" w:type="pct"/>
+            <w:gridSpan w:val="16"/>
           </w:tcPr>
           <w:p>
             <w:pPr>
@@ -2724,7 +2484,7 @@
         </w:tc>
         <w:tc>
           <w:tcPr>
-            <w:tcW w:w="133" w:type="pct"/>
+            <w:tcW w:w="132" w:type="pct"/>
           </w:tcPr>
           <w:p>
             <w:pPr>
@@ -2753,9 +2513,20 @@
         </w:tc>
       </w:tr>
       <w:tr>
-        <w:tc>
-          <w:tcPr>
-            <w:tcW w:w="4631" w:type="pct"/>
+        <w:tblPrEx>
+          <w:tblBorders>
+            <w:top w:val="none" w:sz="0" w:space="0" w:color="auto"/>
+            <w:left w:val="none" w:sz="0" w:space="0" w:color="auto"/>
+            <w:bottom w:val="none" w:sz="0" w:space="0" w:color="auto"/>
+            <w:right w:val="none" w:sz="0" w:space="0" w:color="auto"/>
+            <w:insideH w:val="none" w:sz="0" w:space="0" w:color="auto"/>
+            <w:insideV w:val="none" w:sz="0" w:space="0" w:color="auto"/>
+          </w:tblBorders>
+        </w:tblPrEx>
+        <w:tc>
+          <w:tcPr>
+            <w:tcW w:w="4632" w:type="pct"/>
+            <w:gridSpan w:val="16"/>
           </w:tcPr>
           <w:p>
             <w:pPr>
@@ -2830,7 +2601,7 @@
         </w:tc>
         <w:tc>
           <w:tcPr>
-            <w:tcW w:w="133" w:type="pct"/>
+            <w:tcW w:w="132" w:type="pct"/>
           </w:tcPr>
           <w:p>
             <w:pPr>
@@ -2858,9 +2629,20 @@
         </w:tc>
       </w:tr>
       <w:tr>
-        <w:tc>
-          <w:tcPr>
-            <w:tcW w:w="4631" w:type="pct"/>
+        <w:tblPrEx>
+          <w:tblBorders>
+            <w:top w:val="none" w:sz="0" w:space="0" w:color="auto"/>
+            <w:left w:val="none" w:sz="0" w:space="0" w:color="auto"/>
+            <w:bottom w:val="none" w:sz="0" w:space="0" w:color="auto"/>
+            <w:right w:val="none" w:sz="0" w:space="0" w:color="auto"/>
+            <w:insideH w:val="none" w:sz="0" w:space="0" w:color="auto"/>
+            <w:insideV w:val="none" w:sz="0" w:space="0" w:color="auto"/>
+          </w:tblBorders>
+        </w:tblPrEx>
+        <w:tc>
+          <w:tcPr>
+            <w:tcW w:w="4632" w:type="pct"/>
+            <w:gridSpan w:val="16"/>
           </w:tcPr>
           <w:p>
             <w:pPr>
@@ -2945,7 +2727,7 @@
         </w:tc>
         <w:tc>
           <w:tcPr>
-            <w:tcW w:w="133" w:type="pct"/>
+            <w:tcW w:w="132" w:type="pct"/>
           </w:tcPr>
           <w:p>
             <w:pPr>
@@ -2982,10 +2764,32 @@
         </w:tabs>
         <w:rPr>
           <w:rFonts w:ascii="TH SarabunPSK" w:hAnsi="TH SarabunPSK" w:cs="TH SarabunPSK"/>
-          <w:sz w:val="28"/>
-          <w:szCs w:val="28"/>
+          <w:color w:val="FF0000"/>
+          <w:szCs w:val="24"/>
         </w:rPr>
       </w:pPr>
+    </w:p>
+    <w:p>
+      <w:pPr>
+        <w:widowControl/>
+        <w:suppressAutoHyphens w:val="0"/>
+        <w:autoSpaceDN/>
+        <w:spacing w:after="160" w:line="278" w:lineRule="auto"/>
+        <w:textAlignment w:val="auto"/>
+        <w:rPr>
+          <w:rFonts w:ascii="TH SarabunPSK" w:hAnsi="TH SarabunPSK" w:cs="TH SarabunPSK"/>
+          <w:color w:val="FF0000"/>
+          <w:szCs w:val="24"/>
+        </w:rPr>
+      </w:pPr>
+      <w:r>
+        <w:rPr>
+          <w:rFonts w:ascii="TH SarabunPSK" w:hAnsi="TH SarabunPSK" w:cs="TH SarabunPSK"/>
+          <w:color w:val="FF0000"/>
+          <w:szCs w:val="24"/>
+        </w:rPr>
+        <w:br w:type="page"/>
+      </w:r>
     </w:p>
     <w:p>
       <w:pPr>
@@ -3006,6 +2810,7 @@
           <w:color w:val="FF0000"/>
           <w:szCs w:val="24"/>
         </w:rPr>
+        <w:lastRenderedPageBreak/>
         <w:t>[</w:t>
       </w:r>
       <w:r>
@@ -3069,7 +2874,7 @@
         <w:tblLook w:val="04A0" w:firstRow="1" w:lastRow="0" w:firstColumn="1" w:lastColumn="0" w:noHBand="0" w:noVBand="1"/>
       </w:tblPr>
       <w:tblGrid>
-        <w:gridCol w:w="446"/>
+        <w:gridCol w:w="444"/>
         <w:gridCol w:w="1293"/>
         <w:gridCol w:w="1375"/>
         <w:gridCol w:w="1927"/>
@@ -3088,6 +2893,9 @@
         <w:gridCol w:w="1122"/>
       </w:tblGrid>
       <w:tr>
+        <w:trPr>
+          <w:tblHeader/>
+        </w:trPr>
         <w:tc>
           <w:tcPr>
             <w:tcW w:w="146" w:type="pct"/>
@@ -3884,35 +3692,18 @@
               <w:jc w:val="center"/>
               <w:rPr>
                 <w:rFonts w:ascii="TH SarabunPSK" w:hAnsi="TH SarabunPSK" w:cs="TH SarabunPSK"/>
-                <w:sz w:val="20"/>
-                <w:szCs w:val="20"/>
-              </w:rPr>
-            </w:pPr>
-            <w:bookmarkStart w:id="1" w:name="bmDataRow2"/>
-            <w:bookmarkEnd w:id="1"/>
-            <w:r>
-              <w:rPr>
-                <w:rFonts w:ascii="TH SarabunPSK" w:hAnsi="TH SarabunPSK" w:cs="TH SarabunPSK"/>
-                <w:sz w:val="20"/>
-                <w:szCs w:val="20"/>
-              </w:rPr>
-              <w:t>[</w:t>
-            </w:r>
-            <w:r>
-              <w:rPr>
-                <w:rFonts w:ascii="TH SarabunPSK" w:hAnsi="TH SarabunPSK" w:cs="TH SarabunPSK"/>
-                <w:sz w:val="20"/>
-                <w:szCs w:val="20"/>
-              </w:rPr>
-              <w:t>ROW_NO</w:t>
-            </w:r>
-            <w:r>
-              <w:rPr>
-                <w:rFonts w:ascii="TH SarabunPSK" w:hAnsi="TH SarabunPSK" w:cs="TH SarabunPSK"/>
-                <w:sz w:val="20"/>
-                <w:szCs w:val="20"/>
-              </w:rPr>
-              <w:t>]</w:t>
+                <w:sz w:val="16"/>
+                <w:szCs w:val="16"/>
+              </w:rPr>
+            </w:pPr>
+            <w:bookmarkStart w:id="1" w:name="bmDataRow2" w:colFirst="0" w:colLast="16"/>
+            <w:r>
+              <w:rPr>
+                <w:rFonts w:ascii="TH SarabunPSK" w:hAnsi="TH SarabunPSK" w:cs="TH SarabunPSK"/>
+                <w:sz w:val="16"/>
+                <w:szCs w:val="16"/>
+              </w:rPr>
+              <w:t>[ROW_NO]</w:t>
             </w:r>
           </w:p>
         </w:tc>
@@ -3928,33 +3719,17 @@
               <w:jc w:val="center"/>
               <w:rPr>
                 <w:rFonts w:ascii="TH SarabunPSK" w:hAnsi="TH SarabunPSK" w:cs="TH SarabunPSK"/>
-                <w:sz w:val="20"/>
-                <w:szCs w:val="20"/>
-              </w:rPr>
-            </w:pPr>
-            <w:r>
-              <w:rPr>
-                <w:rFonts w:ascii="TH SarabunPSK" w:hAnsi="TH SarabunPSK" w:cs="TH SarabunPSK"/>
-                <w:sz w:val="20"/>
-                <w:szCs w:val="20"/>
-              </w:rPr>
-              <w:t>[</w:t>
-            </w:r>
-            <w:r>
-              <w:rPr>
-                <w:rFonts w:ascii="TH SarabunPSK" w:hAnsi="TH SarabunPSK" w:cs="TH SarabunPSK"/>
-                <w:sz w:val="20"/>
-                <w:szCs w:val="20"/>
-              </w:rPr>
-              <w:t>CARD_NO</w:t>
-            </w:r>
-            <w:r>
-              <w:rPr>
-                <w:rFonts w:ascii="TH SarabunPSK" w:hAnsi="TH SarabunPSK" w:cs="TH SarabunPSK"/>
-                <w:sz w:val="20"/>
-                <w:szCs w:val="20"/>
-              </w:rPr>
-              <w:t>]</w:t>
+                <w:sz w:val="16"/>
+                <w:szCs w:val="16"/>
+              </w:rPr>
+            </w:pPr>
+            <w:r>
+              <w:rPr>
+                <w:rFonts w:ascii="TH SarabunPSK" w:hAnsi="TH SarabunPSK" w:cs="TH SarabunPSK"/>
+                <w:sz w:val="16"/>
+                <w:szCs w:val="16"/>
+              </w:rPr>
+              <w:t>[CARD_NO]</w:t>
             </w:r>
           </w:p>
         </w:tc>
@@ -3969,33 +3744,17 @@
             <w:pPr>
               <w:rPr>
                 <w:rFonts w:ascii="TH SarabunPSK" w:hAnsi="TH SarabunPSK" w:cs="TH SarabunPSK"/>
-                <w:sz w:val="20"/>
-                <w:szCs w:val="20"/>
-              </w:rPr>
-            </w:pPr>
-            <w:r>
-              <w:rPr>
-                <w:rFonts w:ascii="TH SarabunPSK" w:hAnsi="TH SarabunPSK" w:cs="TH SarabunPSK"/>
-                <w:sz w:val="20"/>
-                <w:szCs w:val="20"/>
-              </w:rPr>
-              <w:t>[</w:t>
-            </w:r>
-            <w:r>
-              <w:rPr>
-                <w:rFonts w:ascii="TH SarabunPSK" w:hAnsi="TH SarabunPSK" w:cs="TH SarabunPSK"/>
-                <w:sz w:val="20"/>
-                <w:szCs w:val="20"/>
-              </w:rPr>
-              <w:t>TRANSACTION_DATE</w:t>
-            </w:r>
-            <w:r>
-              <w:rPr>
-                <w:rFonts w:ascii="TH SarabunPSK" w:hAnsi="TH SarabunPSK" w:cs="TH SarabunPSK"/>
-                <w:sz w:val="20"/>
-                <w:szCs w:val="20"/>
-              </w:rPr>
-              <w:t>]</w:t>
+                <w:sz w:val="16"/>
+                <w:szCs w:val="16"/>
+              </w:rPr>
+            </w:pPr>
+            <w:r>
+              <w:rPr>
+                <w:rFonts w:ascii="TH SarabunPSK" w:hAnsi="TH SarabunPSK" w:cs="TH SarabunPSK"/>
+                <w:sz w:val="16"/>
+                <w:szCs w:val="16"/>
+              </w:rPr>
+              <w:t>[TRANSACTION_DATE]</w:t>
             </w:r>
           </w:p>
         </w:tc>
@@ -4010,33 +3769,17 @@
             <w:pPr>
               <w:rPr>
                 <w:rFonts w:ascii="TH SarabunPSK" w:hAnsi="TH SarabunPSK" w:cs="TH SarabunPSK"/>
-                <w:sz w:val="20"/>
-                <w:szCs w:val="20"/>
-              </w:rPr>
-            </w:pPr>
-            <w:r>
-              <w:rPr>
-                <w:rFonts w:ascii="TH SarabunPSK" w:hAnsi="TH SarabunPSK" w:cs="TH SarabunPSK"/>
-                <w:sz w:val="20"/>
-                <w:szCs w:val="20"/>
-              </w:rPr>
-              <w:t>[</w:t>
-            </w:r>
-            <w:r>
-              <w:rPr>
-                <w:rFonts w:ascii="TH SarabunPSK" w:hAnsi="TH SarabunPSK" w:cs="TH SarabunPSK"/>
-                <w:sz w:val="20"/>
-                <w:szCs w:val="20"/>
-              </w:rPr>
-              <w:t>STATION_NAME</w:t>
-            </w:r>
-            <w:r>
-              <w:rPr>
-                <w:rFonts w:ascii="TH SarabunPSK" w:hAnsi="TH SarabunPSK" w:cs="TH SarabunPSK"/>
-                <w:sz w:val="20"/>
-                <w:szCs w:val="20"/>
-              </w:rPr>
-              <w:t>]</w:t>
+                <w:sz w:val="16"/>
+                <w:szCs w:val="16"/>
+              </w:rPr>
+            </w:pPr>
+            <w:r>
+              <w:rPr>
+                <w:rFonts w:ascii="TH SarabunPSK" w:hAnsi="TH SarabunPSK" w:cs="TH SarabunPSK"/>
+                <w:sz w:val="16"/>
+                <w:szCs w:val="16"/>
+              </w:rPr>
+              <w:t>[STATION_NAME]</w:t>
             </w:r>
           </w:p>
         </w:tc>
@@ -4052,33 +3795,17 @@
               <w:jc w:val="center"/>
               <w:rPr>
                 <w:rFonts w:ascii="TH SarabunPSK" w:hAnsi="TH SarabunPSK" w:cs="TH SarabunPSK"/>
-                <w:sz w:val="20"/>
-                <w:szCs w:val="20"/>
-              </w:rPr>
-            </w:pPr>
-            <w:r>
-              <w:rPr>
-                <w:rFonts w:ascii="TH SarabunPSK" w:hAnsi="TH SarabunPSK" w:cs="TH SarabunPSK"/>
-                <w:sz w:val="20"/>
-                <w:szCs w:val="20"/>
-              </w:rPr>
-              <w:t>[</w:t>
-            </w:r>
-            <w:r>
-              <w:rPr>
-                <w:rFonts w:ascii="TH SarabunPSK" w:hAnsi="TH SarabunPSK" w:cs="TH SarabunPSK"/>
-                <w:sz w:val="20"/>
-                <w:szCs w:val="20"/>
-              </w:rPr>
-              <w:t>BRANCH</w:t>
-            </w:r>
-            <w:r>
-              <w:rPr>
-                <w:rFonts w:ascii="TH SarabunPSK" w:hAnsi="TH SarabunPSK" w:cs="TH SarabunPSK"/>
-                <w:sz w:val="20"/>
-                <w:szCs w:val="20"/>
-              </w:rPr>
-              <w:t>]</w:t>
+                <w:sz w:val="16"/>
+                <w:szCs w:val="16"/>
+              </w:rPr>
+            </w:pPr>
+            <w:r>
+              <w:rPr>
+                <w:rFonts w:ascii="TH SarabunPSK" w:hAnsi="TH SarabunPSK" w:cs="TH SarabunPSK"/>
+                <w:sz w:val="16"/>
+                <w:szCs w:val="16"/>
+              </w:rPr>
+              <w:t>[BRANCH]</w:t>
             </w:r>
           </w:p>
         </w:tc>
@@ -4094,33 +3821,17 @@
               <w:jc w:val="center"/>
               <w:rPr>
                 <w:rFonts w:ascii="TH SarabunPSK" w:hAnsi="TH SarabunPSK" w:cs="TH SarabunPSK"/>
-                <w:sz w:val="20"/>
-                <w:szCs w:val="20"/>
-              </w:rPr>
-            </w:pPr>
-            <w:r>
-              <w:rPr>
-                <w:rFonts w:ascii="TH SarabunPSK" w:hAnsi="TH SarabunPSK" w:cs="TH SarabunPSK"/>
-                <w:sz w:val="20"/>
-                <w:szCs w:val="20"/>
-              </w:rPr>
-              <w:t>[</w:t>
-            </w:r>
-            <w:r>
-              <w:rPr>
-                <w:rFonts w:ascii="TH SarabunPSK" w:hAnsi="TH SarabunPSK" w:cs="TH SarabunPSK"/>
-                <w:sz w:val="20"/>
-                <w:szCs w:val="20"/>
-              </w:rPr>
-              <w:t>FUEL_TYPE</w:t>
-            </w:r>
-            <w:r>
-              <w:rPr>
-                <w:rFonts w:ascii="TH SarabunPSK" w:hAnsi="TH SarabunPSK" w:cs="TH SarabunPSK"/>
-                <w:sz w:val="20"/>
-                <w:szCs w:val="20"/>
-              </w:rPr>
-              <w:t>]</w:t>
+                <w:sz w:val="16"/>
+                <w:szCs w:val="16"/>
+              </w:rPr>
+            </w:pPr>
+            <w:r>
+              <w:rPr>
+                <w:rFonts w:ascii="TH SarabunPSK" w:hAnsi="TH SarabunPSK" w:cs="TH SarabunPSK"/>
+                <w:sz w:val="16"/>
+                <w:szCs w:val="16"/>
+              </w:rPr>
+              <w:t>[FUEL_TYPE]</w:t>
             </w:r>
           </w:p>
         </w:tc>
@@ -4136,33 +3847,17 @@
               <w:jc w:val="center"/>
               <w:rPr>
                 <w:rFonts w:ascii="TH SarabunPSK" w:hAnsi="TH SarabunPSK" w:cs="TH SarabunPSK"/>
-                <w:sz w:val="20"/>
-                <w:szCs w:val="20"/>
-              </w:rPr>
-            </w:pPr>
-            <w:r>
-              <w:rPr>
-                <w:rFonts w:ascii="TH SarabunPSK" w:hAnsi="TH SarabunPSK" w:cs="TH SarabunPSK"/>
-                <w:sz w:val="20"/>
-                <w:szCs w:val="20"/>
-              </w:rPr>
-              <w:t>[</w:t>
-            </w:r>
-            <w:r>
-              <w:rPr>
-                <w:rFonts w:ascii="TH SarabunPSK" w:hAnsi="TH SarabunPSK" w:cs="TH SarabunPSK"/>
-                <w:sz w:val="20"/>
-                <w:szCs w:val="20"/>
-              </w:rPr>
-              <w:t>TAX_INV</w:t>
-            </w:r>
-            <w:r>
-              <w:rPr>
-                <w:rFonts w:ascii="TH SarabunPSK" w:hAnsi="TH SarabunPSK" w:cs="TH SarabunPSK"/>
-                <w:sz w:val="20"/>
-                <w:szCs w:val="20"/>
-              </w:rPr>
-              <w:t>]</w:t>
+                <w:sz w:val="16"/>
+                <w:szCs w:val="16"/>
+              </w:rPr>
+            </w:pPr>
+            <w:r>
+              <w:rPr>
+                <w:rFonts w:ascii="TH SarabunPSK" w:hAnsi="TH SarabunPSK" w:cs="TH SarabunPSK"/>
+                <w:sz w:val="16"/>
+                <w:szCs w:val="16"/>
+              </w:rPr>
+              <w:t>[TAX_INV]</w:t>
             </w:r>
           </w:p>
         </w:tc>
@@ -4178,33 +3873,17 @@
               <w:jc w:val="right"/>
               <w:rPr>
                 <w:rFonts w:ascii="TH SarabunPSK" w:hAnsi="TH SarabunPSK" w:cs="TH SarabunPSK"/>
-                <w:sz w:val="20"/>
-                <w:szCs w:val="20"/>
-              </w:rPr>
-            </w:pPr>
-            <w:r>
-              <w:rPr>
-                <w:rFonts w:ascii="TH SarabunPSK" w:hAnsi="TH SarabunPSK" w:cs="TH SarabunPSK"/>
-                <w:sz w:val="20"/>
-                <w:szCs w:val="20"/>
-              </w:rPr>
-              <w:t>[</w:t>
-            </w:r>
-            <w:r>
-              <w:rPr>
-                <w:rFonts w:ascii="TH SarabunPSK" w:hAnsi="TH SarabunPSK" w:cs="TH SarabunPSK"/>
-                <w:sz w:val="20"/>
-                <w:szCs w:val="20"/>
-              </w:rPr>
-              <w:t>AMT_EXCL_VAT</w:t>
-            </w:r>
-            <w:r>
-              <w:rPr>
-                <w:rFonts w:ascii="TH SarabunPSK" w:hAnsi="TH SarabunPSK" w:cs="TH SarabunPSK"/>
-                <w:sz w:val="20"/>
-                <w:szCs w:val="20"/>
-              </w:rPr>
-              <w:t>]</w:t>
+                <w:sz w:val="16"/>
+                <w:szCs w:val="16"/>
+              </w:rPr>
+            </w:pPr>
+            <w:r>
+              <w:rPr>
+                <w:rFonts w:ascii="TH SarabunPSK" w:hAnsi="TH SarabunPSK" w:cs="TH SarabunPSK"/>
+                <w:sz w:val="16"/>
+                <w:szCs w:val="16"/>
+              </w:rPr>
+              <w:t>[AMT_EXCL_VAT]</w:t>
             </w:r>
           </w:p>
         </w:tc>
@@ -4220,33 +3899,17 @@
               <w:jc w:val="right"/>
               <w:rPr>
                 <w:rFonts w:ascii="TH SarabunPSK" w:hAnsi="TH SarabunPSK" w:cs="TH SarabunPSK"/>
-                <w:sz w:val="20"/>
-                <w:szCs w:val="20"/>
-              </w:rPr>
-            </w:pPr>
-            <w:r>
-              <w:rPr>
-                <w:rFonts w:ascii="TH SarabunPSK" w:hAnsi="TH SarabunPSK" w:cs="TH SarabunPSK"/>
-                <w:sz w:val="20"/>
-                <w:szCs w:val="20"/>
-              </w:rPr>
-              <w:t>[</w:t>
-            </w:r>
-            <w:r>
-              <w:rPr>
-                <w:rFonts w:ascii="TH SarabunPSK" w:hAnsi="TH SarabunPSK" w:cs="TH SarabunPSK"/>
-                <w:sz w:val="20"/>
-                <w:szCs w:val="20"/>
-              </w:rPr>
-              <w:t>VAT_AMT</w:t>
-            </w:r>
-            <w:r>
-              <w:rPr>
-                <w:rFonts w:ascii="TH SarabunPSK" w:hAnsi="TH SarabunPSK" w:cs="TH SarabunPSK"/>
-                <w:sz w:val="20"/>
-                <w:szCs w:val="20"/>
-              </w:rPr>
-              <w:t>]</w:t>
+                <w:sz w:val="16"/>
+                <w:szCs w:val="16"/>
+              </w:rPr>
+            </w:pPr>
+            <w:r>
+              <w:rPr>
+                <w:rFonts w:ascii="TH SarabunPSK" w:hAnsi="TH SarabunPSK" w:cs="TH SarabunPSK"/>
+                <w:sz w:val="16"/>
+                <w:szCs w:val="16"/>
+              </w:rPr>
+              <w:t>[VAT_AMT]</w:t>
             </w:r>
           </w:p>
         </w:tc>
@@ -4262,33 +3925,17 @@
               <w:jc w:val="right"/>
               <w:rPr>
                 <w:rFonts w:ascii="TH SarabunPSK" w:hAnsi="TH SarabunPSK" w:cs="TH SarabunPSK"/>
-                <w:sz w:val="20"/>
-                <w:szCs w:val="20"/>
-              </w:rPr>
-            </w:pPr>
-            <w:r>
-              <w:rPr>
-                <w:rFonts w:ascii="TH SarabunPSK" w:hAnsi="TH SarabunPSK" w:cs="TH SarabunPSK"/>
-                <w:sz w:val="20"/>
-                <w:szCs w:val="20"/>
-              </w:rPr>
-              <w:t>[</w:t>
-            </w:r>
-            <w:r>
-              <w:rPr>
-                <w:rFonts w:ascii="TH SarabunPSK" w:hAnsi="TH SarabunPSK" w:cs="TH SarabunPSK"/>
-                <w:sz w:val="20"/>
-                <w:szCs w:val="20"/>
-              </w:rPr>
-              <w:t>TOTAL_AMT</w:t>
-            </w:r>
-            <w:r>
-              <w:rPr>
-                <w:rFonts w:ascii="TH SarabunPSK" w:hAnsi="TH SarabunPSK" w:cs="TH SarabunPSK"/>
-                <w:sz w:val="20"/>
-                <w:szCs w:val="20"/>
-              </w:rPr>
-              <w:t>]</w:t>
+                <w:sz w:val="16"/>
+                <w:szCs w:val="16"/>
+              </w:rPr>
+            </w:pPr>
+            <w:r>
+              <w:rPr>
+                <w:rFonts w:ascii="TH SarabunPSK" w:hAnsi="TH SarabunPSK" w:cs="TH SarabunPSK"/>
+                <w:sz w:val="16"/>
+                <w:szCs w:val="16"/>
+              </w:rPr>
+              <w:t>[TOTAL_AMT]</w:t>
             </w:r>
           </w:p>
         </w:tc>
@@ -4304,33 +3951,17 @@
               <w:jc w:val="right"/>
               <w:rPr>
                 <w:rFonts w:ascii="TH SarabunPSK" w:hAnsi="TH SarabunPSK" w:cs="TH SarabunPSK"/>
-                <w:sz w:val="20"/>
-                <w:szCs w:val="20"/>
-              </w:rPr>
-            </w:pPr>
-            <w:r>
-              <w:rPr>
-                <w:rFonts w:ascii="TH SarabunPSK" w:hAnsi="TH SarabunPSK" w:cs="TH SarabunPSK"/>
-                <w:sz w:val="20"/>
-                <w:szCs w:val="20"/>
-              </w:rPr>
-              <w:t>[</w:t>
-            </w:r>
-            <w:r>
-              <w:rPr>
-                <w:rFonts w:ascii="TH SarabunPSK" w:hAnsi="TH SarabunPSK" w:cs="TH SarabunPSK"/>
-                <w:sz w:val="20"/>
-                <w:szCs w:val="20"/>
-              </w:rPr>
-              <w:t>VOLUME_LITERS</w:t>
-            </w:r>
-            <w:r>
-              <w:rPr>
-                <w:rFonts w:ascii="TH SarabunPSK" w:hAnsi="TH SarabunPSK" w:cs="TH SarabunPSK"/>
-                <w:sz w:val="20"/>
-                <w:szCs w:val="20"/>
-              </w:rPr>
-              <w:t>]</w:t>
+                <w:sz w:val="16"/>
+                <w:szCs w:val="16"/>
+              </w:rPr>
+            </w:pPr>
+            <w:r>
+              <w:rPr>
+                <w:rFonts w:ascii="TH SarabunPSK" w:hAnsi="TH SarabunPSK" w:cs="TH SarabunPSK"/>
+                <w:sz w:val="16"/>
+                <w:szCs w:val="16"/>
+              </w:rPr>
+              <w:t>[VOLUME_LITERS]</w:t>
             </w:r>
           </w:p>
         </w:tc>
@@ -4346,33 +3977,17 @@
               <w:jc w:val="right"/>
               <w:rPr>
                 <w:rFonts w:ascii="TH SarabunPSK" w:hAnsi="TH SarabunPSK" w:cs="TH SarabunPSK"/>
-                <w:sz w:val="20"/>
-                <w:szCs w:val="20"/>
-              </w:rPr>
-            </w:pPr>
-            <w:r>
-              <w:rPr>
-                <w:rFonts w:ascii="TH SarabunPSK" w:hAnsi="TH SarabunPSK" w:cs="TH SarabunPSK"/>
-                <w:sz w:val="20"/>
-                <w:szCs w:val="20"/>
-              </w:rPr>
-              <w:t>[</w:t>
-            </w:r>
-            <w:r>
-              <w:rPr>
-                <w:rFonts w:ascii="TH SarabunPSK" w:hAnsi="TH SarabunPSK" w:cs="TH SarabunPSK"/>
-                <w:sz w:val="20"/>
-                <w:szCs w:val="20"/>
-              </w:rPr>
-              <w:t>PRICE_PER_LITER</w:t>
-            </w:r>
-            <w:r>
-              <w:rPr>
-                <w:rFonts w:ascii="TH SarabunPSK" w:hAnsi="TH SarabunPSK" w:cs="TH SarabunPSK"/>
-                <w:sz w:val="20"/>
-                <w:szCs w:val="20"/>
-              </w:rPr>
-              <w:t>]</w:t>
+                <w:sz w:val="16"/>
+                <w:szCs w:val="16"/>
+              </w:rPr>
+            </w:pPr>
+            <w:r>
+              <w:rPr>
+                <w:rFonts w:ascii="TH SarabunPSK" w:hAnsi="TH SarabunPSK" w:cs="TH SarabunPSK"/>
+                <w:sz w:val="16"/>
+                <w:szCs w:val="16"/>
+              </w:rPr>
+              <w:t>[PRICE_PER_LITER]</w:t>
             </w:r>
           </w:p>
         </w:tc>
@@ -4388,33 +4003,17 @@
               <w:jc w:val="center"/>
               <w:rPr>
                 <w:rFonts w:ascii="TH SarabunPSK" w:hAnsi="TH SarabunPSK" w:cs="TH SarabunPSK"/>
-                <w:sz w:val="20"/>
-                <w:szCs w:val="20"/>
-              </w:rPr>
-            </w:pPr>
-            <w:r>
-              <w:rPr>
-                <w:rFonts w:ascii="TH SarabunPSK" w:hAnsi="TH SarabunPSK" w:cs="TH SarabunPSK"/>
-                <w:sz w:val="20"/>
-                <w:szCs w:val="20"/>
-              </w:rPr>
-              <w:t>[</w:t>
-            </w:r>
-            <w:r>
-              <w:rPr>
-                <w:rFonts w:ascii="TH SarabunPSK" w:hAnsi="TH SarabunPSK" w:cs="TH SarabunPSK"/>
-                <w:sz w:val="20"/>
-                <w:szCs w:val="20"/>
-              </w:rPr>
-              <w:t>ODOMETER_BEFORE</w:t>
-            </w:r>
-            <w:r>
-              <w:rPr>
-                <w:rFonts w:ascii="TH SarabunPSK" w:hAnsi="TH SarabunPSK" w:cs="TH SarabunPSK"/>
-                <w:sz w:val="20"/>
-                <w:szCs w:val="20"/>
-              </w:rPr>
-              <w:t>]</w:t>
+                <w:sz w:val="16"/>
+                <w:szCs w:val="16"/>
+              </w:rPr>
+            </w:pPr>
+            <w:r>
+              <w:rPr>
+                <w:rFonts w:ascii="TH SarabunPSK" w:hAnsi="TH SarabunPSK" w:cs="TH SarabunPSK"/>
+                <w:sz w:val="16"/>
+                <w:szCs w:val="16"/>
+              </w:rPr>
+              <w:t>[ODOMETER_BEFORE]</w:t>
             </w:r>
           </w:p>
         </w:tc>
@@ -4430,33 +4029,17 @@
               <w:jc w:val="center"/>
               <w:rPr>
                 <w:rFonts w:ascii="TH SarabunPSK" w:hAnsi="TH SarabunPSK" w:cs="TH SarabunPSK"/>
-                <w:sz w:val="20"/>
-                <w:szCs w:val="20"/>
-              </w:rPr>
-            </w:pPr>
-            <w:r>
-              <w:rPr>
-                <w:rFonts w:ascii="TH SarabunPSK" w:hAnsi="TH SarabunPSK" w:cs="TH SarabunPSK"/>
-                <w:sz w:val="20"/>
-                <w:szCs w:val="20"/>
-              </w:rPr>
-              <w:t>[</w:t>
-            </w:r>
-            <w:r>
-              <w:rPr>
-                <w:rFonts w:ascii="TH SarabunPSK" w:hAnsi="TH SarabunPSK" w:cs="TH SarabunPSK"/>
-                <w:sz w:val="20"/>
-                <w:szCs w:val="20"/>
-              </w:rPr>
-              <w:t>ODOMETER_AFTER</w:t>
-            </w:r>
-            <w:r>
-              <w:rPr>
-                <w:rFonts w:ascii="TH SarabunPSK" w:hAnsi="TH SarabunPSK" w:cs="TH SarabunPSK"/>
-                <w:sz w:val="20"/>
-                <w:szCs w:val="20"/>
-              </w:rPr>
-              <w:t>]</w:t>
+                <w:sz w:val="16"/>
+                <w:szCs w:val="16"/>
+              </w:rPr>
+            </w:pPr>
+            <w:r>
+              <w:rPr>
+                <w:rFonts w:ascii="TH SarabunPSK" w:hAnsi="TH SarabunPSK" w:cs="TH SarabunPSK"/>
+                <w:sz w:val="16"/>
+                <w:szCs w:val="16"/>
+              </w:rPr>
+              <w:t>[ODOMETER_AFTER]</w:t>
             </w:r>
           </w:p>
         </w:tc>
@@ -4472,33 +4055,17 @@
               <w:jc w:val="center"/>
               <w:rPr>
                 <w:rFonts w:ascii="TH SarabunPSK" w:hAnsi="TH SarabunPSK" w:cs="TH SarabunPSK"/>
-                <w:sz w:val="20"/>
-                <w:szCs w:val="20"/>
-              </w:rPr>
-            </w:pPr>
-            <w:r>
-              <w:rPr>
-                <w:rFonts w:ascii="TH SarabunPSK" w:hAnsi="TH SarabunPSK" w:cs="TH SarabunPSK"/>
-                <w:sz w:val="20"/>
-                <w:szCs w:val="20"/>
-              </w:rPr>
-              <w:t>[</w:t>
-            </w:r>
-            <w:r>
-              <w:rPr>
-                <w:rFonts w:ascii="TH SarabunPSK" w:hAnsi="TH SarabunPSK" w:cs="TH SarabunPSK"/>
-                <w:sz w:val="20"/>
-                <w:szCs w:val="20"/>
-              </w:rPr>
-              <w:t>DISTANCE_KM</w:t>
-            </w:r>
-            <w:r>
-              <w:rPr>
-                <w:rFonts w:ascii="TH SarabunPSK" w:hAnsi="TH SarabunPSK" w:cs="TH SarabunPSK"/>
-                <w:sz w:val="20"/>
-                <w:szCs w:val="20"/>
-              </w:rPr>
-              <w:t>]</w:t>
+                <w:sz w:val="16"/>
+                <w:szCs w:val="16"/>
+              </w:rPr>
+            </w:pPr>
+            <w:r>
+              <w:rPr>
+                <w:rFonts w:ascii="TH SarabunPSK" w:hAnsi="TH SarabunPSK" w:cs="TH SarabunPSK"/>
+                <w:sz w:val="16"/>
+                <w:szCs w:val="16"/>
+              </w:rPr>
+              <w:t>[DISTANCE_KM]</w:t>
             </w:r>
           </w:p>
         </w:tc>
@@ -4514,33 +4081,17 @@
               <w:jc w:val="center"/>
               <w:rPr>
                 <w:rFonts w:ascii="TH SarabunPSK" w:hAnsi="TH SarabunPSK" w:cs="TH SarabunPSK"/>
-                <w:sz w:val="20"/>
-                <w:szCs w:val="20"/>
-              </w:rPr>
-            </w:pPr>
-            <w:r>
-              <w:rPr>
-                <w:rFonts w:ascii="TH SarabunPSK" w:hAnsi="TH SarabunPSK" w:cs="TH SarabunPSK"/>
-                <w:sz w:val="20"/>
-                <w:szCs w:val="20"/>
-              </w:rPr>
-              <w:t>[</w:t>
-            </w:r>
-            <w:r>
-              <w:rPr>
-                <w:rFonts w:ascii="TH SarabunPSK" w:hAnsi="TH SarabunPSK" w:cs="TH SarabunPSK"/>
-                <w:sz w:val="20"/>
-                <w:szCs w:val="20"/>
-              </w:rPr>
-              <w:t>TAX_INVOICE_FLAG</w:t>
-            </w:r>
-            <w:r>
-              <w:rPr>
-                <w:rFonts w:ascii="TH SarabunPSK" w:hAnsi="TH SarabunPSK" w:cs="TH SarabunPSK"/>
-                <w:sz w:val="20"/>
-                <w:szCs w:val="20"/>
-              </w:rPr>
-              <w:t>]</w:t>
+                <w:sz w:val="16"/>
+                <w:szCs w:val="16"/>
+              </w:rPr>
+            </w:pPr>
+            <w:r>
+              <w:rPr>
+                <w:rFonts w:ascii="TH SarabunPSK" w:hAnsi="TH SarabunPSK" w:cs="TH SarabunPSK"/>
+                <w:sz w:val="16"/>
+                <w:szCs w:val="16"/>
+              </w:rPr>
+              <w:t>[TAX_INVOICE_FLAG]</w:t>
             </w:r>
           </w:p>
         </w:tc>
@@ -4556,43 +4107,23 @@
               <w:jc w:val="center"/>
               <w:rPr>
                 <w:rFonts w:ascii="TH SarabunPSK" w:hAnsi="TH SarabunPSK" w:cs="TH SarabunPSK"/>
-                <w:sz w:val="20"/>
-                <w:szCs w:val="20"/>
-              </w:rPr>
-            </w:pPr>
-            <w:r>
-              <w:rPr>
-                <w:rFonts w:ascii="TH SarabunPSK" w:hAnsi="TH SarabunPSK" w:cs="TH SarabunPSK"/>
-                <w:sz w:val="20"/>
-                <w:szCs w:val="20"/>
-              </w:rPr>
-              <w:t>[</w:t>
-            </w:r>
-            <w:r>
-              <w:rPr>
-                <w:rFonts w:ascii="TH SarabunPSK" w:hAnsi="TH SarabunPSK" w:cs="TH SarabunPSK"/>
-                <w:sz w:val="20"/>
-                <w:szCs w:val="20"/>
-              </w:rPr>
-              <w:t>REMARKS</w:t>
-            </w:r>
-            <w:r>
-              <w:rPr>
-                <w:rFonts w:ascii="TH SarabunPSK" w:hAnsi="TH SarabunPSK" w:cs="TH SarabunPSK"/>
-                <w:sz w:val="20"/>
-                <w:szCs w:val="20"/>
-              </w:rPr>
-              <w:t>]</w:t>
+                <w:sz w:val="16"/>
+                <w:szCs w:val="16"/>
+              </w:rPr>
+            </w:pPr>
+            <w:r>
+              <w:rPr>
+                <w:rFonts w:ascii="TH SarabunPSK" w:hAnsi="TH SarabunPSK" w:cs="TH SarabunPSK"/>
+                <w:sz w:val="16"/>
+                <w:szCs w:val="16"/>
+              </w:rPr>
+              <w:t>[REMARKS]</w:t>
             </w:r>
           </w:p>
         </w:tc>
       </w:tr>
+      <w:bookmarkEnd w:id="1"/>
     </w:tbl>
-    <w:p>
-      <w:pPr>
-        <w:jc w:val="center"/>
-      </w:pPr>
-    </w:p>
     <w:p>
       <w:pPr>
         <w:jc w:val="center"/>
@@ -4614,14 +4145,14 @@
         <w:tblLook w:val="04A0" w:firstRow="1" w:lastRow="0" w:firstColumn="1" w:lastColumn="0" w:noHBand="0" w:noVBand="1"/>
       </w:tblPr>
       <w:tblGrid>
-        <w:gridCol w:w="5084"/>
-        <w:gridCol w:w="5085"/>
-        <w:gridCol w:w="5085"/>
+        <w:gridCol w:w="5400"/>
+        <w:gridCol w:w="5040"/>
+        <w:gridCol w:w="4814"/>
       </w:tblGrid>
       <w:tr>
         <w:tc>
           <w:tcPr>
-            <w:tcW w:w="5084" w:type="dxa"/>
+            <w:tcW w:w="5400" w:type="dxa"/>
           </w:tcPr>
           <w:p>
             <w:pPr>
@@ -4645,7 +4176,7 @@
         </w:tc>
         <w:tc>
           <w:tcPr>
-            <w:tcW w:w="5085" w:type="dxa"/>
+            <w:tcW w:w="5040" w:type="dxa"/>
           </w:tcPr>
           <w:p>
             <w:pPr>
@@ -4669,7 +4200,7 @@
         </w:tc>
         <w:tc>
           <w:tcPr>
-            <w:tcW w:w="5085" w:type="dxa"/>
+            <w:tcW w:w="4814" w:type="dxa"/>
           </w:tcPr>
           <w:p>
             <w:pPr>
@@ -4694,21 +4225,21 @@
       <w:tr>
         <w:tc>
           <w:tcPr>
-            <w:tcW w:w="5084" w:type="dxa"/>
-          </w:tcPr>
-          <w:p>
-            <w:pPr>
-              <w:rPr>
-                <w:rFonts w:ascii="TH SarabunPSK" w:hAnsi="TH SarabunPSK" w:cs="TH SarabunPSK"/>
-                <w:sz w:val="20"/>
-                <w:szCs w:val="24"/>
-              </w:rPr>
-            </w:pPr>
-          </w:p>
-        </w:tc>
-        <w:tc>
-          <w:tcPr>
-            <w:tcW w:w="5085" w:type="dxa"/>
+            <w:tcW w:w="5400" w:type="dxa"/>
+          </w:tcPr>
+          <w:p>
+            <w:pPr>
+              <w:rPr>
+                <w:rFonts w:ascii="TH SarabunPSK" w:hAnsi="TH SarabunPSK" w:cs="TH SarabunPSK"/>
+                <w:sz w:val="20"/>
+                <w:szCs w:val="24"/>
+              </w:rPr>
+            </w:pPr>
+          </w:p>
+        </w:tc>
+        <w:tc>
+          <w:tcPr>
+            <w:tcW w:w="5040" w:type="dxa"/>
           </w:tcPr>
           <w:p>
             <w:pPr>
@@ -4795,7 +4326,7 @@
         </w:tc>
         <w:tc>
           <w:tcPr>
-            <w:tcW w:w="5085" w:type="dxa"/>
+            <w:tcW w:w="4814" w:type="dxa"/>
           </w:tcPr>
           <w:p>
             <w:pPr>
@@ -4822,21 +4353,21 @@
       <w:tr>
         <w:tc>
           <w:tcPr>
-            <w:tcW w:w="5084" w:type="dxa"/>
-          </w:tcPr>
-          <w:p>
-            <w:pPr>
-              <w:rPr>
-                <w:rFonts w:ascii="TH SarabunPSK" w:hAnsi="TH SarabunPSK" w:cs="TH SarabunPSK"/>
-                <w:sz w:val="20"/>
-                <w:szCs w:val="24"/>
-              </w:rPr>
-            </w:pPr>
-          </w:p>
-        </w:tc>
-        <w:tc>
-          <w:tcPr>
-            <w:tcW w:w="5085" w:type="dxa"/>
+            <w:tcW w:w="5400" w:type="dxa"/>
+          </w:tcPr>
+          <w:p>
+            <w:pPr>
+              <w:rPr>
+                <w:rFonts w:ascii="TH SarabunPSK" w:hAnsi="TH SarabunPSK" w:cs="TH SarabunPSK"/>
+                <w:sz w:val="20"/>
+                <w:szCs w:val="24"/>
+              </w:rPr>
+            </w:pPr>
+          </w:p>
+        </w:tc>
+        <w:tc>
+          <w:tcPr>
+            <w:tcW w:w="5040" w:type="dxa"/>
           </w:tcPr>
           <w:p>
             <w:pPr>
@@ -4927,7 +4458,7 @@
         </w:tc>
         <w:tc>
           <w:tcPr>
-            <w:tcW w:w="5085" w:type="dxa"/>
+            <w:tcW w:w="4814" w:type="dxa"/>
           </w:tcPr>
           <w:p>
             <w:pPr>
@@ -4952,21 +4483,21 @@
       <w:tr>
         <w:tc>
           <w:tcPr>
-            <w:tcW w:w="5084" w:type="dxa"/>
-          </w:tcPr>
-          <w:p>
-            <w:pPr>
-              <w:rPr>
-                <w:rFonts w:ascii="TH SarabunPSK" w:hAnsi="TH SarabunPSK" w:cs="TH SarabunPSK"/>
-                <w:sz w:val="20"/>
-                <w:szCs w:val="24"/>
-              </w:rPr>
-            </w:pPr>
-          </w:p>
-        </w:tc>
-        <w:tc>
-          <w:tcPr>
-            <w:tcW w:w="5085" w:type="dxa"/>
+            <w:tcW w:w="5400" w:type="dxa"/>
+          </w:tcPr>
+          <w:p>
+            <w:pPr>
+              <w:rPr>
+                <w:rFonts w:ascii="TH SarabunPSK" w:hAnsi="TH SarabunPSK" w:cs="TH SarabunPSK"/>
+                <w:sz w:val="20"/>
+                <w:szCs w:val="24"/>
+              </w:rPr>
+            </w:pPr>
+          </w:p>
+        </w:tc>
+        <w:tc>
+          <w:tcPr>
+            <w:tcW w:w="5040" w:type="dxa"/>
           </w:tcPr>
           <w:p>
             <w:pPr>
@@ -4989,7 +4520,7 @@
         </w:tc>
         <w:tc>
           <w:tcPr>
-            <w:tcW w:w="5085" w:type="dxa"/>
+            <w:tcW w:w="4814" w:type="dxa"/>
           </w:tcPr>
           <w:p>
             <w:pPr>
@@ -5005,35 +4536,35 @@
       <w:tr>
         <w:tc>
           <w:tcPr>
-            <w:tcW w:w="5084" w:type="dxa"/>
-          </w:tcPr>
-          <w:p>
-            <w:pPr>
-              <w:rPr>
-                <w:rFonts w:ascii="TH SarabunPSK" w:hAnsi="TH SarabunPSK" w:cs="TH SarabunPSK"/>
-                <w:sz w:val="20"/>
-                <w:szCs w:val="24"/>
-              </w:rPr>
-            </w:pPr>
-          </w:p>
-        </w:tc>
-        <w:tc>
-          <w:tcPr>
-            <w:tcW w:w="5085" w:type="dxa"/>
-          </w:tcPr>
-          <w:p>
-            <w:pPr>
-              <w:rPr>
-                <w:rFonts w:ascii="TH SarabunPSK" w:hAnsi="TH SarabunPSK" w:cs="TH SarabunPSK"/>
-                <w:sz w:val="20"/>
-                <w:szCs w:val="24"/>
-              </w:rPr>
-            </w:pPr>
-          </w:p>
-        </w:tc>
-        <w:tc>
-          <w:tcPr>
-            <w:tcW w:w="5085" w:type="dxa"/>
+            <w:tcW w:w="5400" w:type="dxa"/>
+          </w:tcPr>
+          <w:p>
+            <w:pPr>
+              <w:rPr>
+                <w:rFonts w:ascii="TH SarabunPSK" w:hAnsi="TH SarabunPSK" w:cs="TH SarabunPSK"/>
+                <w:sz w:val="20"/>
+                <w:szCs w:val="24"/>
+              </w:rPr>
+            </w:pPr>
+          </w:p>
+        </w:tc>
+        <w:tc>
+          <w:tcPr>
+            <w:tcW w:w="5040" w:type="dxa"/>
+          </w:tcPr>
+          <w:p>
+            <w:pPr>
+              <w:rPr>
+                <w:rFonts w:ascii="TH SarabunPSK" w:hAnsi="TH SarabunPSK" w:cs="TH SarabunPSK"/>
+                <w:sz w:val="20"/>
+                <w:szCs w:val="24"/>
+              </w:rPr>
+            </w:pPr>
+          </w:p>
+        </w:tc>
+        <w:tc>
+          <w:tcPr>
+            <w:tcW w:w="4814" w:type="dxa"/>
           </w:tcPr>
           <w:p>
             <w:pPr>
@@ -5049,51 +4580,7 @@
       <w:tr>
         <w:tc>
           <w:tcPr>
-            <w:tcW w:w="5084" w:type="dxa"/>
-          </w:tcPr>
-          <w:p>
-            <w:pPr>
-              <w:rPr>
-                <w:rFonts w:ascii="TH SarabunPSK" w:hAnsi="TH SarabunPSK" w:cs="TH SarabunPSK"/>
-                <w:sz w:val="20"/>
-                <w:szCs w:val="24"/>
-              </w:rPr>
-            </w:pPr>
-          </w:p>
-        </w:tc>
-        <w:tc>
-          <w:tcPr>
-            <w:tcW w:w="5085" w:type="dxa"/>
-          </w:tcPr>
-          <w:p>
-            <w:pPr>
-              <w:rPr>
-                <w:rFonts w:ascii="TH SarabunPSK" w:hAnsi="TH SarabunPSK" w:cs="TH SarabunPSK"/>
-                <w:sz w:val="20"/>
-                <w:szCs w:val="24"/>
-              </w:rPr>
-            </w:pPr>
-          </w:p>
-        </w:tc>
-        <w:tc>
-          <w:tcPr>
-            <w:tcW w:w="5085" w:type="dxa"/>
-          </w:tcPr>
-          <w:p>
-            <w:pPr>
-              <w:rPr>
-                <w:rFonts w:ascii="TH SarabunPSK" w:hAnsi="TH SarabunPSK" w:cs="TH SarabunPSK"/>
-                <w:sz w:val="20"/>
-                <w:szCs w:val="24"/>
-              </w:rPr>
-            </w:pPr>
-          </w:p>
-        </w:tc>
-      </w:tr>
-      <w:tr>
-        <w:tc>
-          <w:tcPr>
-            <w:tcW w:w="5084" w:type="dxa"/>
+            <w:tcW w:w="5400" w:type="dxa"/>
           </w:tcPr>
           <w:p>
             <w:pPr>
@@ -5122,23 +4609,6 @@
                 <w:u w:val="dotted"/>
               </w:rPr>
               <w:tab/>
-              <w:t>[</w:t>
-            </w:r>
-            <w:r>
-              <w:rPr>
-                <w:rFonts w:ascii="TH SarabunPSK" w:hAnsi="TH SarabunPSK" w:cs="TH SarabunPSK"/>
-                <w:szCs w:val="24"/>
-                <w:u w:val="dotted"/>
-              </w:rPr>
-              <w:t>CREATOT_SIGN_1</w:t>
-            </w:r>
-            <w:r>
-              <w:rPr>
-                <w:rFonts w:ascii="TH SarabunPSK" w:hAnsi="TH SarabunPSK" w:cs="TH SarabunPSK"/>
-                <w:szCs w:val="24"/>
-                <w:u w:val="dotted"/>
-              </w:rPr>
-              <w:t>]</w:t>
             </w:r>
             <w:r>
               <w:rPr>
@@ -5161,7 +4631,7 @@
         </w:tc>
         <w:tc>
           <w:tcPr>
-            <w:tcW w:w="5085" w:type="dxa"/>
+            <w:tcW w:w="5040" w:type="dxa"/>
           </w:tcPr>
           <w:p>
             <w:pPr>
@@ -5197,7 +4667,7 @@
                 <w:szCs w:val="24"/>
                 <w:u w:val="dotted"/>
               </w:rPr>
-              <w:t>[APPROVAL_SIGN_1</w:t>
+              <w:tab/>
             </w:r>
             <w:r>
               <w:rPr>
@@ -5205,29 +4675,13 @@
                 <w:szCs w:val="24"/>
                 <w:u w:val="dotted"/>
               </w:rPr>
-              <w:t>]</w:t>
-            </w:r>
-            <w:r>
-              <w:rPr>
-                <w:rFonts w:ascii="TH SarabunPSK" w:hAnsi="TH SarabunPSK" w:cs="TH SarabunPSK"/>
-                <w:szCs w:val="24"/>
-                <w:u w:val="dotted"/>
-              </w:rPr>
               <w:tab/>
             </w:r>
-            <w:r>
-              <w:rPr>
-                <w:rFonts w:ascii="TH SarabunPSK" w:hAnsi="TH SarabunPSK" w:cs="TH SarabunPSK"/>
-                <w:szCs w:val="24"/>
-                <w:u w:val="dotted"/>
-              </w:rPr>
-              <w:tab/>
-            </w:r>
-          </w:p>
-        </w:tc>
-        <w:tc>
-          <w:tcPr>
-            <w:tcW w:w="5085" w:type="dxa"/>
+          </w:p>
+        </w:tc>
+        <w:tc>
+          <w:tcPr>
+            <w:tcW w:w="4814" w:type="dxa"/>
           </w:tcPr>
           <w:p>
             <w:pPr>
@@ -5256,23 +4710,6 @@
                 <w:u w:val="dotted"/>
               </w:rPr>
               <w:tab/>
-              <w:t>[</w:t>
-            </w:r>
-            <w:r>
-              <w:rPr>
-                <w:rFonts w:ascii="TH SarabunPSK" w:hAnsi="TH SarabunPSK" w:cs="TH SarabunPSK"/>
-                <w:szCs w:val="24"/>
-                <w:u w:val="dotted"/>
-              </w:rPr>
-              <w:t>SUPPERVISOR_SIGN_1</w:t>
-            </w:r>
-            <w:r>
-              <w:rPr>
-                <w:rFonts w:ascii="TH SarabunPSK" w:hAnsi="TH SarabunPSK" w:cs="TH SarabunPSK"/>
-                <w:szCs w:val="24"/>
-                <w:u w:val="dotted"/>
-              </w:rPr>
-              <w:t>]</w:t>
             </w:r>
             <w:r>
               <w:rPr>
@@ -5296,7 +4733,7 @@
       <w:tr>
         <w:tc>
           <w:tcPr>
-            <w:tcW w:w="5084" w:type="dxa"/>
+            <w:tcW w:w="5400" w:type="dxa"/>
           </w:tcPr>
           <w:p>
             <w:pPr>
@@ -5315,7 +4752,7 @@
                 <w:sz w:val="20"/>
                 <w:szCs w:val="24"/>
               </w:rPr>
-              <w:t xml:space="preserve">        (</w:t>
+              <w:t xml:space="preserve"> (</w:t>
             </w:r>
             <w:r>
               <w:rPr>
@@ -5333,7 +4770,6 @@
                 <w:u w:val="dotted"/>
               </w:rPr>
               <w:tab/>
-              <w:t>[</w:t>
             </w:r>
             <w:r>
               <w:rPr>
@@ -5341,7 +4777,7 @@
                 <w:szCs w:val="24"/>
                 <w:u w:val="dotted"/>
               </w:rPr>
-              <w:t>CREATOT_SIGN_2</w:t>
+              <w:tab/>
             </w:r>
             <w:r>
               <w:rPr>
@@ -5349,7 +4785,22 @@
                 <w:szCs w:val="24"/>
                 <w:u w:val="dotted"/>
               </w:rPr>
-              <w:t>]</w:t>
+              <w:tab/>
+            </w:r>
+            <w:r>
+              <w:rPr>
+                <w:rFonts w:ascii="TH SarabunPSK" w:hAnsi="TH SarabunPSK" w:cs="TH SarabunPSK"/>
+                <w:szCs w:val="24"/>
+              </w:rPr>
+              <w:t xml:space="preserve"> </w:t>
+            </w:r>
+            <w:r>
+              <w:rPr>
+                <w:rFonts w:ascii="TH SarabunPSK" w:hAnsi="TH SarabunPSK" w:cs="TH SarabunPSK" w:hint="cs"/>
+                <w:szCs w:val="24"/>
+                <w:cs/>
+              </w:rPr>
+              <w:t xml:space="preserve"> </w:t>
             </w:r>
             <w:r>
               <w:rPr>
@@ -5357,44 +4808,13 @@
                 <w:szCs w:val="24"/>
                 <w:u w:val="dotted"/>
               </w:rPr>
-              <w:tab/>
-            </w:r>
-            <w:r>
-              <w:rPr>
-                <w:rFonts w:ascii="TH SarabunPSK" w:hAnsi="TH SarabunPSK" w:cs="TH SarabunPSK"/>
-                <w:szCs w:val="24"/>
-                <w:u w:val="dotted"/>
-              </w:rPr>
-              <w:tab/>
-            </w:r>
-            <w:r>
-              <w:rPr>
-                <w:rFonts w:ascii="TH SarabunPSK" w:hAnsi="TH SarabunPSK" w:cs="TH SarabunPSK"/>
-                <w:szCs w:val="24"/>
-              </w:rPr>
-              <w:t xml:space="preserve"> </w:t>
-            </w:r>
-            <w:r>
-              <w:rPr>
-                <w:rFonts w:ascii="TH SarabunPSK" w:hAnsi="TH SarabunPSK" w:cs="TH SarabunPSK" w:hint="cs"/>
-                <w:szCs w:val="24"/>
-                <w:cs/>
-              </w:rPr>
-              <w:t xml:space="preserve"> </w:t>
-            </w:r>
-            <w:r>
-              <w:rPr>
-                <w:rFonts w:ascii="TH SarabunPSK" w:hAnsi="TH SarabunPSK" w:cs="TH SarabunPSK"/>
-                <w:szCs w:val="24"/>
-                <w:u w:val="dotted"/>
-              </w:rPr>
               <w:t xml:space="preserve">) </w:t>
             </w:r>
           </w:p>
         </w:tc>
         <w:tc>
           <w:tcPr>
-            <w:tcW w:w="5085" w:type="dxa"/>
+            <w:tcW w:w="5040" w:type="dxa"/>
           </w:tcPr>
           <w:p>
             <w:pPr>
@@ -5431,7 +4851,6 @@
                 <w:u w:val="dotted"/>
               </w:rPr>
               <w:tab/>
-              <w:t>[</w:t>
             </w:r>
             <w:r>
               <w:rPr>
@@ -5439,7 +4858,7 @@
                 <w:szCs w:val="24"/>
                 <w:u w:val="dotted"/>
               </w:rPr>
-              <w:t>APPROVAL_SIGN_2</w:t>
+              <w:tab/>
             </w:r>
             <w:r>
               <w:rPr>
@@ -5447,7 +4866,22 @@
                 <w:szCs w:val="24"/>
                 <w:u w:val="dotted"/>
               </w:rPr>
-              <w:t>]</w:t>
+              <w:tab/>
+            </w:r>
+            <w:r>
+              <w:rPr>
+                <w:rFonts w:ascii="TH SarabunPSK" w:hAnsi="TH SarabunPSK" w:cs="TH SarabunPSK"/>
+                <w:szCs w:val="24"/>
+              </w:rPr>
+              <w:t xml:space="preserve"> </w:t>
+            </w:r>
+            <w:r>
+              <w:rPr>
+                <w:rFonts w:ascii="TH SarabunPSK" w:hAnsi="TH SarabunPSK" w:cs="TH SarabunPSK" w:hint="cs"/>
+                <w:szCs w:val="24"/>
+                <w:cs/>
+              </w:rPr>
+              <w:t xml:space="preserve"> </w:t>
             </w:r>
             <w:r>
               <w:rPr>
@@ -5455,44 +4889,13 @@
                 <w:szCs w:val="24"/>
                 <w:u w:val="dotted"/>
               </w:rPr>
-              <w:tab/>
-            </w:r>
-            <w:r>
-              <w:rPr>
-                <w:rFonts w:ascii="TH SarabunPSK" w:hAnsi="TH SarabunPSK" w:cs="TH SarabunPSK"/>
-                <w:szCs w:val="24"/>
-                <w:u w:val="dotted"/>
-              </w:rPr>
-              <w:tab/>
-            </w:r>
-            <w:r>
-              <w:rPr>
-                <w:rFonts w:ascii="TH SarabunPSK" w:hAnsi="TH SarabunPSK" w:cs="TH SarabunPSK"/>
-                <w:szCs w:val="24"/>
-              </w:rPr>
-              <w:t xml:space="preserve"> </w:t>
-            </w:r>
-            <w:r>
-              <w:rPr>
-                <w:rFonts w:ascii="TH SarabunPSK" w:hAnsi="TH SarabunPSK" w:cs="TH SarabunPSK" w:hint="cs"/>
-                <w:szCs w:val="24"/>
-                <w:cs/>
-              </w:rPr>
-              <w:t xml:space="preserve"> </w:t>
-            </w:r>
-            <w:r>
-              <w:rPr>
-                <w:rFonts w:ascii="TH SarabunPSK" w:hAnsi="TH SarabunPSK" w:cs="TH SarabunPSK"/>
-                <w:szCs w:val="24"/>
-                <w:u w:val="dotted"/>
-              </w:rPr>
               <w:t>)</w:t>
             </w:r>
           </w:p>
         </w:tc>
         <w:tc>
           <w:tcPr>
-            <w:tcW w:w="5085" w:type="dxa"/>
+            <w:tcW w:w="4814" w:type="dxa"/>
           </w:tcPr>
           <w:p>
             <w:pPr>
@@ -5529,23 +4932,6 @@
                 <w:u w:val="dotted"/>
               </w:rPr>
               <w:tab/>
-              <w:t>[</w:t>
-            </w:r>
-            <w:r>
-              <w:rPr>
-                <w:rFonts w:ascii="TH SarabunPSK" w:hAnsi="TH SarabunPSK" w:cs="TH SarabunPSK"/>
-                <w:szCs w:val="24"/>
-                <w:u w:val="dotted"/>
-              </w:rPr>
-              <w:t>SUPPERVISOR_SIGN_2</w:t>
-            </w:r>
-            <w:r>
-              <w:rPr>
-                <w:rFonts w:ascii="TH SarabunPSK" w:hAnsi="TH SarabunPSK" w:cs="TH SarabunPSK"/>
-                <w:szCs w:val="24"/>
-                <w:u w:val="dotted"/>
-              </w:rPr>
-              <w:t>]</w:t>
             </w:r>
             <w:r>
               <w:rPr>
@@ -5592,7 +4978,7 @@
       <w:tr>
         <w:tc>
           <w:tcPr>
-            <w:tcW w:w="5084" w:type="dxa"/>
+            <w:tcW w:w="5400" w:type="dxa"/>
           </w:tcPr>
           <w:p>
             <w:pPr>
@@ -5628,22 +5014,6 @@
                 <w:szCs w:val="24"/>
                 <w:u w:val="dotted"/>
               </w:rPr>
-              <w:t>CREATOT_DATE</w:t>
-            </w:r>
-            <w:r>
-              <w:rPr>
-                <w:rFonts w:ascii="TH SarabunPSK" w:hAnsi="TH SarabunPSK" w:cs="TH SarabunPSK"/>
-                <w:szCs w:val="24"/>
-                <w:u w:val="dotted"/>
-              </w:rPr>
-              <w:t>]</w:t>
-            </w:r>
-            <w:r>
-              <w:rPr>
-                <w:rFonts w:ascii="TH SarabunPSK" w:hAnsi="TH SarabunPSK" w:cs="TH SarabunPSK"/>
-                <w:szCs w:val="24"/>
-                <w:u w:val="dotted"/>
-              </w:rPr>
               <w:tab/>
             </w:r>
             <w:r>
@@ -5659,7 +5029,7 @@
         </w:tc>
         <w:tc>
           <w:tcPr>
-            <w:tcW w:w="5085" w:type="dxa"/>
+            <w:tcW w:w="5040" w:type="dxa"/>
           </w:tcPr>
           <w:p>
             <w:pPr>
@@ -5688,23 +5058,6 @@
                 <w:u w:val="dotted"/>
               </w:rPr>
               <w:tab/>
-              <w:t>[</w:t>
-            </w:r>
-            <w:r>
-              <w:rPr>
-                <w:rFonts w:ascii="TH SarabunPSK" w:hAnsi="TH SarabunPSK" w:cs="TH SarabunPSK"/>
-                <w:szCs w:val="24"/>
-                <w:u w:val="dotted"/>
-              </w:rPr>
-              <w:t>APPROVAL_DATE</w:t>
-            </w:r>
-            <w:r>
-              <w:rPr>
-                <w:rFonts w:ascii="TH SarabunPSK" w:hAnsi="TH SarabunPSK" w:cs="TH SarabunPSK"/>
-                <w:szCs w:val="24"/>
-                <w:u w:val="dotted"/>
-              </w:rPr>
-              <w:t>]</w:t>
             </w:r>
             <w:r>
               <w:rPr>
@@ -5727,7 +5080,7 @@
         </w:tc>
         <w:tc>
           <w:tcPr>
-            <w:tcW w:w="5085" w:type="dxa"/>
+            <w:tcW w:w="4814" w:type="dxa"/>
           </w:tcPr>
           <w:p>
             <w:pPr>
@@ -5756,23 +5109,6 @@
                 <w:u w:val="dotted"/>
               </w:rPr>
               <w:tab/>
-              <w:t>[</w:t>
-            </w:r>
-            <w:r>
-              <w:rPr>
-                <w:rFonts w:ascii="TH SarabunPSK" w:hAnsi="TH SarabunPSK" w:cs="TH SarabunPSK"/>
-                <w:szCs w:val="24"/>
-                <w:u w:val="dotted"/>
-              </w:rPr>
-              <w:t>SUPPERVISOR_DATE</w:t>
-            </w:r>
-            <w:r>
-              <w:rPr>
-                <w:rFonts w:ascii="TH SarabunPSK" w:hAnsi="TH SarabunPSK" w:cs="TH SarabunPSK"/>
-                <w:szCs w:val="24"/>
-                <w:u w:val="dotted"/>
-              </w:rPr>
-              <w:t>]</w:t>
             </w:r>
             <w:r>
               <w:rPr>
@@ -5797,7 +5133,7 @@
       <w:tr>
         <w:tc>
           <w:tcPr>
-            <w:tcW w:w="5084" w:type="dxa"/>
+            <w:tcW w:w="5400" w:type="dxa"/>
           </w:tcPr>
           <w:p>
             <w:pPr>
@@ -5815,7 +5151,7 @@
         </w:tc>
         <w:tc>
           <w:tcPr>
-            <w:tcW w:w="5085" w:type="dxa"/>
+            <w:tcW w:w="5040" w:type="dxa"/>
           </w:tcPr>
           <w:p>
             <w:pPr>
@@ -5833,7 +5169,7 @@
         </w:tc>
         <w:tc>
           <w:tcPr>
-            <w:tcW w:w="5085" w:type="dxa"/>
+            <w:tcW w:w="4814" w:type="dxa"/>
           </w:tcPr>
           <w:p>
             <w:pPr>
@@ -5894,15 +5230,368 @@
       </w:tr>
     </w:tbl>
     <w:p/>
-    <w:p/>
     <w:sectPr>
+      <w:headerReference w:type="default" r:id="rId9"/>
       <w:pgSz w:w="15840" w:h="12240" w:orient="landscape" w:code="1"/>
-      <w:pgMar w:top="720" w:right="288" w:bottom="720" w:left="288" w:header="720" w:footer="720" w:gutter="0"/>
+      <w:pgMar w:top="720" w:right="289" w:bottom="720" w:left="289" w:header="431" w:footer="431" w:gutter="0"/>
       <w:cols w:space="720"/>
       <w:docGrid w:linePitch="360"/>
     </w:sectPr>
   </w:body>
 </w:document>
+</file>
+
+<file path=word/endnotes.xml><?xml version="1.0" encoding="utf-8"?>
+<w:endnotes xmlns:wpc="http://schemas.microsoft.com/office/word/2010/wordprocessingCanvas" xmlns:cx="http://schemas.microsoft.com/office/drawing/2014/chartex" xmlns:cx1="http://schemas.microsoft.com/office/drawing/2015/9/8/chartex" xmlns:cx2="http://schemas.microsoft.com/office/drawing/2015/10/21/chartex" xmlns:cx3="http://schemas.microsoft.com/office/drawing/2016/5/9/chartex" xmlns:cx4="http://schemas.microsoft.com/office/drawing/2016/5/10/chartex" xmlns:cx5="http://schemas.microsoft.com/office/drawing/2016/5/11/chartex" xmlns:cx6="http://schemas.microsoft.com/office/drawing/2016/5/12/chartex" xmlns:cx7="http://schemas.microsoft.com/office/drawing/2016/5/13/chartex" xmlns:cx8="http://schemas.microsoft.com/office/drawing/2016/5/14/chartex" xmlns:mc="http://schemas.openxmlformats.org/markup-compatibility/2006" xmlns:aink="http://schemas.microsoft.com/office/drawing/2016/ink" xmlns:am3d="http://schemas.microsoft.com/office/drawing/2017/model3d" xmlns:o="urn:schemas-microsoft-com:office:office" xmlns:oel="http://schemas.microsoft.com/office/2019/extlst" xmlns:r="http://schemas.openxmlformats.org/officeDocument/2006/relationships" xmlns:m="http://schemas.openxmlformats.org/officeDocument/2006/math" xmlns:v="urn:schemas-microsoft-com:vml" xmlns:wp14="http://schemas.microsoft.com/office/word/2010/wordprocessingDrawing" xmlns:wp="http://schemas.openxmlformats.org/drawingml/2006/wordprocessingDrawing" xmlns:w10="urn:schemas-microsoft-com:office:word" xmlns:w="http://schemas.openxmlformats.org/wordprocessingml/2006/main" xmlns:w14="http://schemas.microsoft.com/office/word/2010/wordml" xmlns:w15="http://schemas.microsoft.com/office/word/2012/wordml" xmlns:w16cex="http://schemas.microsoft.com/office/word/2018/wordml/cex" xmlns:w16cid="http://schemas.microsoft.com/office/word/2016/wordml/cid" xmlns:w16="http://schemas.microsoft.com/office/word/2018/wordml" xmlns:w16du="http://schemas.microsoft.com/office/word/2023/wordml/word16du" xmlns:w16sdtdh="http://schemas.microsoft.com/office/word/2020/wordml/sdtdatahash" xmlns:w16sdtfl="http://schemas.microsoft.com/office/word/2024/wordml/sdtformatlock" xmlns:w16se="http://schemas.microsoft.com/office/word/2015/wordml/symex" xmlns:wpg="http://schemas.microsoft.com/office/word/2010/wordprocessingGroup" xmlns:wpi="http://schemas.microsoft.com/office/word/2010/wordprocessingInk" xmlns:wne="http://schemas.microsoft.com/office/word/2006/wordml" xmlns:wps="http://schemas.microsoft.com/office/word/2010/wordprocessingShape" mc:Ignorable="w14 w15 w16se w16cid w16 w16cex w16sdtdh w16sdtfl w16du wp14">
+  <w:endnote w:type="separator" w:id="-1">
+    <w:p>
+      <w:r>
+        <w:separator/>
+      </w:r>
+    </w:p>
+  </w:endnote>
+  <w:endnote w:type="continuationSeparator" w:id="0">
+    <w:p>
+      <w:r>
+        <w:continuationSeparator/>
+      </w:r>
+    </w:p>
+  </w:endnote>
+</w:endnotes>
+</file>
+
+<file path=word/footnotes.xml><?xml version="1.0" encoding="utf-8"?>
+<w:footnotes xmlns:wpc="http://schemas.microsoft.com/office/word/2010/wordprocessingCanvas" xmlns:cx="http://schemas.microsoft.com/office/drawing/2014/chartex" xmlns:cx1="http://schemas.microsoft.com/office/drawing/2015/9/8/chartex" xmlns:cx2="http://schemas.microsoft.com/office/drawing/2015/10/21/chartex" xmlns:cx3="http://schemas.microsoft.com/office/drawing/2016/5/9/chartex" xmlns:cx4="http://schemas.microsoft.com/office/drawing/2016/5/10/chartex" xmlns:cx5="http://schemas.microsoft.com/office/drawing/2016/5/11/chartex" xmlns:cx6="http://schemas.microsoft.com/office/drawing/2016/5/12/chartex" xmlns:cx7="http://schemas.microsoft.com/office/drawing/2016/5/13/chartex" xmlns:cx8="http://schemas.microsoft.com/office/drawing/2016/5/14/chartex" xmlns:mc="http://schemas.openxmlformats.org/markup-compatibility/2006" xmlns:aink="http://schemas.microsoft.com/office/drawing/2016/ink" xmlns:am3d="http://schemas.microsoft.com/office/drawing/2017/model3d" xmlns:o="urn:schemas-microsoft-com:office:office" xmlns:oel="http://schemas.microsoft.com/office/2019/extlst" xmlns:r="http://schemas.openxmlformats.org/officeDocument/2006/relationships" xmlns:m="http://schemas.openxmlformats.org/officeDocument/2006/math" xmlns:v="urn:schemas-microsoft-com:vml" xmlns:wp14="http://schemas.microsoft.com/office/word/2010/wordprocessingDrawing" xmlns:wp="http://schemas.openxmlformats.org/drawingml/2006/wordprocessingDrawing" xmlns:w10="urn:schemas-microsoft-com:office:word" xmlns:w="http://schemas.openxmlformats.org/wordprocessingml/2006/main" xmlns:w14="http://schemas.microsoft.com/office/word/2010/wordml" xmlns:w15="http://schemas.microsoft.com/office/word/2012/wordml" xmlns:w16cex="http://schemas.microsoft.com/office/word/2018/wordml/cex" xmlns:w16cid="http://schemas.microsoft.com/office/word/2016/wordml/cid" xmlns:w16="http://schemas.microsoft.com/office/word/2018/wordml" xmlns:w16du="http://schemas.microsoft.com/office/word/2023/wordml/word16du" xmlns:w16sdtdh="http://schemas.microsoft.com/office/word/2020/wordml/sdtdatahash" xmlns:w16sdtfl="http://schemas.microsoft.com/office/word/2024/wordml/sdtformatlock" xmlns:w16se="http://schemas.microsoft.com/office/word/2015/wordml/symex" xmlns:wpg="http://schemas.microsoft.com/office/word/2010/wordprocessingGroup" xmlns:wpi="http://schemas.microsoft.com/office/word/2010/wordprocessingInk" xmlns:wne="http://schemas.microsoft.com/office/word/2006/wordml" xmlns:wps="http://schemas.microsoft.com/office/word/2010/wordprocessingShape" mc:Ignorable="w14 w15 w16se w16cid w16 w16cex w16sdtdh w16sdtfl w16du wp14">
+  <w:footnote w:type="separator" w:id="-1">
+    <w:p>
+      <w:r>
+        <w:separator/>
+      </w:r>
+    </w:p>
+  </w:footnote>
+  <w:footnote w:type="continuationSeparator" w:id="0">
+    <w:p>
+      <w:r>
+        <w:continuationSeparator/>
+      </w:r>
+    </w:p>
+  </w:footnote>
+</w:footnotes>
+</file>
+
+<file path=word/header1.xml><?xml version="1.0" encoding="utf-8"?>
+<w:hdr xmlns:wpc="http://schemas.microsoft.com/office/word/2010/wordprocessingCanvas" xmlns:cx="http://schemas.microsoft.com/office/drawing/2014/chartex" xmlns:cx1="http://schemas.microsoft.com/office/drawing/2015/9/8/chartex" xmlns:cx2="http://schemas.microsoft.com/office/drawing/2015/10/21/chartex" xmlns:cx3="http://schemas.microsoft.com/office/drawing/2016/5/9/chartex" xmlns:cx4="http://schemas.microsoft.com/office/drawing/2016/5/10/chartex" xmlns:cx5="http://schemas.microsoft.com/office/drawing/2016/5/11/chartex" xmlns:cx6="http://schemas.microsoft.com/office/drawing/2016/5/12/chartex" xmlns:cx7="http://schemas.microsoft.com/office/drawing/2016/5/13/chartex" xmlns:cx8="http://schemas.microsoft.com/office/drawing/2016/5/14/chartex" xmlns:mc="http://schemas.openxmlformats.org/markup-compatibility/2006" xmlns:aink="http://schemas.microsoft.com/office/drawing/2016/ink" xmlns:am3d="http://schemas.microsoft.com/office/drawing/2017/model3d" xmlns:o="urn:schemas-microsoft-com:office:office" xmlns:oel="http://schemas.microsoft.com/office/2019/extlst" xmlns:r="http://schemas.openxmlformats.org/officeDocument/2006/relationships" xmlns:m="http://schemas.openxmlformats.org/officeDocument/2006/math" xmlns:v="urn:schemas-microsoft-com:vml" xmlns:wp14="http://schemas.microsoft.com/office/word/2010/wordprocessingDrawing" xmlns:wp="http://schemas.openxmlformats.org/drawingml/2006/wordprocessingDrawing" xmlns:w10="urn:schemas-microsoft-com:office:word" xmlns:w="http://schemas.openxmlformats.org/wordprocessingml/2006/main" xmlns:w14="http://schemas.microsoft.com/office/word/2010/wordml" xmlns:w15="http://schemas.microsoft.com/office/word/2012/wordml" xmlns:w16cex="http://schemas.microsoft.com/office/word/2018/wordml/cex" xmlns:w16cid="http://schemas.microsoft.com/office/word/2016/wordml/cid" xmlns:w16="http://schemas.microsoft.com/office/word/2018/wordml" xmlns:w16du="http://schemas.microsoft.com/office/word/2023/wordml/word16du" xmlns:w16sdtdh="http://schemas.microsoft.com/office/word/2020/wordml/sdtdatahash" xmlns:w16sdtfl="http://schemas.microsoft.com/office/word/2024/wordml/sdtformatlock" xmlns:w16se="http://schemas.microsoft.com/office/word/2015/wordml/symex" xmlns:wpg="http://schemas.microsoft.com/office/word/2010/wordprocessingGroup" xmlns:wpi="http://schemas.microsoft.com/office/word/2010/wordprocessingInk" xmlns:wne="http://schemas.microsoft.com/office/word/2006/wordml" xmlns:wps="http://schemas.microsoft.com/office/word/2010/wordprocessingShape" mc:Ignorable="w14 w15 w16se w16cid w16 w16cex w16sdtdh w16sdtfl w16du wp14">
+  <w:p>
+    <w:pPr>
+      <w:pStyle w:val="TableContents"/>
+      <w:jc w:val="center"/>
+      <w:rPr>
+        <w:sz w:val="28"/>
+        <w:szCs w:val="36"/>
+      </w:rPr>
+    </w:pPr>
+    <w:r>
+      <w:rPr>
+        <w:rFonts w:ascii="TH SarabunPSK" w:hAnsi="TH SarabunPSK" w:cs="TH SarabunPSK"/>
+        <w:b/>
+        <w:bCs/>
+        <w:sz w:val="32"/>
+        <w:cs/>
+      </w:rPr>
+      <w:t>การทางพิเศษแห่งประเทศไทย</w:t>
+    </w:r>
+  </w:p>
+  <w:p>
+    <w:pPr>
+      <w:jc w:val="center"/>
+      <w:rPr>
+        <w:rFonts w:ascii="TH SarabunPSK" w:hAnsi="TH SarabunPSK" w:cs="TH SarabunPSK"/>
+        <w:sz w:val="28"/>
+        <w:szCs w:val="28"/>
+      </w:rPr>
+    </w:pPr>
+    <w:r>
+      <w:rPr>
+        <w:rFonts w:ascii="TH SarabunPSK" w:hAnsi="TH SarabunPSK" w:cs="TH SarabunPSK" w:hint="cs"/>
+        <w:sz w:val="28"/>
+        <w:szCs w:val="28"/>
+        <w:cs/>
+      </w:rPr>
+      <w:t xml:space="preserve">รายงานการใช้น้ำมันเชื้อเพลิงโดยผ่าน </w:t>
+    </w:r>
+    <w:r>
+      <w:rPr>
+        <w:rFonts w:ascii="TH SarabunPSK" w:hAnsi="TH SarabunPSK" w:cs="TH SarabunPSK"/>
+        <w:sz w:val="28"/>
+        <w:szCs w:val="28"/>
+      </w:rPr>
+      <w:t>Fleet Card</w:t>
+    </w:r>
+  </w:p>
+  <w:p>
+    <w:pPr>
+      <w:jc w:val="center"/>
+      <w:rPr>
+        <w:rFonts w:ascii="TH SarabunPSK" w:hAnsi="TH SarabunPSK" w:cs="TH SarabunPSK"/>
+        <w:sz w:val="28"/>
+        <w:szCs w:val="28"/>
+      </w:rPr>
+    </w:pPr>
+    <w:r>
+      <w:rPr>
+        <w:rFonts w:ascii="TH SarabunPSK" w:hAnsi="TH SarabunPSK" w:cs="TH SarabunPSK" w:hint="cs"/>
+        <w:sz w:val="28"/>
+        <w:szCs w:val="28"/>
+        <w:cs/>
+      </w:rPr>
+      <w:t xml:space="preserve">ประจำเดือน </w:t>
+    </w:r>
+    <w:r>
+      <w:rPr>
+        <w:rFonts w:ascii="TH SarabunPSK" w:hAnsi="TH SarabunPSK" w:cs="TH SarabunPSK"/>
+        <w:sz w:val="28"/>
+        <w:szCs w:val="28"/>
+      </w:rPr>
+      <w:t>[</w:t>
+    </w:r>
+    <w:r>
+      <w:rPr>
+        <w:rFonts w:ascii="TH SarabunPSK" w:hAnsi="TH SarabunPSK" w:cs="TH SarabunPSK"/>
+        <w:sz w:val="28"/>
+        <w:szCs w:val="28"/>
+      </w:rPr>
+      <w:t>REPORT_MONTH</w:t>
+    </w:r>
+    <w:r>
+      <w:rPr>
+        <w:rFonts w:ascii="TH SarabunPSK" w:hAnsi="TH SarabunPSK" w:cs="TH SarabunPSK"/>
+        <w:sz w:val="28"/>
+        <w:szCs w:val="28"/>
+      </w:rPr>
+      <w:t>]</w:t>
+    </w:r>
+    <w:r>
+      <w:rPr>
+        <w:rFonts w:ascii="TH SarabunPSK" w:hAnsi="TH SarabunPSK" w:cs="TH SarabunPSK"/>
+        <w:sz w:val="28"/>
+        <w:szCs w:val="28"/>
+      </w:rPr>
+      <w:t xml:space="preserve"> </w:t>
+    </w:r>
+    <w:r>
+      <w:rPr>
+        <w:rFonts w:ascii="TH SarabunPSK" w:hAnsi="TH SarabunPSK" w:cs="TH SarabunPSK" w:hint="cs"/>
+        <w:sz w:val="28"/>
+        <w:szCs w:val="28"/>
+        <w:cs/>
+      </w:rPr>
+      <w:t xml:space="preserve">ระหว่างวันที่ </w:t>
+    </w:r>
+    <w:r>
+      <w:rPr>
+        <w:rFonts w:ascii="TH SarabunPSK" w:hAnsi="TH SarabunPSK" w:cs="TH SarabunPSK"/>
+        <w:sz w:val="28"/>
+        <w:szCs w:val="28"/>
+      </w:rPr>
+      <w:t>[</w:t>
+    </w:r>
+    <w:r>
+      <w:rPr>
+        <w:rFonts w:ascii="TH SarabunPSK" w:hAnsi="TH SarabunPSK" w:cs="TH SarabunPSK"/>
+        <w:sz w:val="28"/>
+        <w:szCs w:val="28"/>
+      </w:rPr>
+      <w:t>PERIOD_DATE</w:t>
+    </w:r>
+    <w:r>
+      <w:rPr>
+        <w:rFonts w:ascii="TH SarabunPSK" w:hAnsi="TH SarabunPSK" w:cs="TH SarabunPSK"/>
+        <w:sz w:val="28"/>
+        <w:szCs w:val="28"/>
+      </w:rPr>
+      <w:t>]</w:t>
+    </w:r>
+  </w:p>
+  <w:p>
+    <w:pPr>
+      <w:rPr>
+        <w:rFonts w:ascii="TH SarabunPSK" w:hAnsi="TH SarabunPSK" w:cs="TH SarabunPSK"/>
+        <w:sz w:val="28"/>
+        <w:szCs w:val="28"/>
+      </w:rPr>
+    </w:pPr>
+    <w:r>
+      <w:rPr>
+        <w:rFonts w:ascii="TH SarabunPSK" w:hAnsi="TH SarabunPSK" w:cs="TH SarabunPSK" w:hint="cs"/>
+        <w:szCs w:val="24"/>
+        <w:cs/>
+      </w:rPr>
+      <w:t xml:space="preserve">ทะเบียน </w:t>
+    </w:r>
+    <w:r>
+      <w:rPr>
+        <w:rFonts w:ascii="TH SarabunPSK" w:hAnsi="TH SarabunPSK" w:cs="TH SarabunPSK"/>
+        <w:szCs w:val="24"/>
+      </w:rPr>
+      <w:t>[</w:t>
+    </w:r>
+    <w:r>
+      <w:rPr>
+        <w:rFonts w:ascii="TH SarabunPSK" w:hAnsi="TH SarabunPSK" w:cs="TH SarabunPSK"/>
+        <w:szCs w:val="24"/>
+      </w:rPr>
+      <w:t>VEHICLE_LICENSE_NO</w:t>
+    </w:r>
+    <w:r>
+      <w:rPr>
+        <w:rFonts w:ascii="TH SarabunPSK" w:hAnsi="TH SarabunPSK" w:cs="TH SarabunPSK"/>
+        <w:szCs w:val="24"/>
+      </w:rPr>
+      <w:t>]</w:t>
+    </w:r>
+    <w:r>
+      <w:rPr>
+        <w:rFonts w:ascii="TH SarabunPSK" w:hAnsi="TH SarabunPSK" w:cs="TH SarabunPSK"/>
+        <w:szCs w:val="24"/>
+      </w:rPr>
+      <w:tab/>
+    </w:r>
+    <w:r>
+      <w:rPr>
+        <w:rFonts w:ascii="TH SarabunPSK" w:hAnsi="TH SarabunPSK" w:cs="TH SarabunPSK"/>
+        <w:szCs w:val="24"/>
+      </w:rPr>
+      <w:tab/>
+    </w:r>
+    <w:r>
+      <w:rPr>
+        <w:rFonts w:ascii="TH SarabunPSK" w:hAnsi="TH SarabunPSK" w:cs="TH SarabunPSK"/>
+        <w:szCs w:val="24"/>
+      </w:rPr>
+      <w:tab/>
+    </w:r>
+    <w:r>
+      <w:rPr>
+        <w:rFonts w:ascii="TH SarabunPSK" w:hAnsi="TH SarabunPSK" w:cs="TH SarabunPSK"/>
+        <w:szCs w:val="24"/>
+      </w:rPr>
+      <w:tab/>
+    </w:r>
+    <w:r>
+      <w:rPr>
+        <w:rFonts w:ascii="TH SarabunPSK" w:hAnsi="TH SarabunPSK" w:cs="TH SarabunPSK"/>
+        <w:szCs w:val="24"/>
+      </w:rPr>
+      <w:tab/>
+    </w:r>
+    <w:r>
+      <w:rPr>
+        <w:rFonts w:ascii="TH SarabunPSK" w:hAnsi="TH SarabunPSK" w:cs="TH SarabunPSK"/>
+        <w:szCs w:val="24"/>
+      </w:rPr>
+      <w:tab/>
+    </w:r>
+    <w:r>
+      <w:rPr>
+        <w:rFonts w:ascii="TH SarabunPSK" w:hAnsi="TH SarabunPSK" w:cs="TH SarabunPSK"/>
+        <w:szCs w:val="24"/>
+      </w:rPr>
+      <w:tab/>
+    </w:r>
+    <w:r>
+      <w:rPr>
+        <w:rFonts w:ascii="TH SarabunPSK" w:hAnsi="TH SarabunPSK" w:cs="TH SarabunPSK"/>
+        <w:szCs w:val="24"/>
+      </w:rPr>
+      <w:tab/>
+    </w:r>
+    <w:r>
+      <w:rPr>
+        <w:rFonts w:ascii="TH SarabunPSK" w:hAnsi="TH SarabunPSK" w:cs="TH SarabunPSK"/>
+        <w:szCs w:val="24"/>
+      </w:rPr>
+      <w:tab/>
+    </w:r>
+    <w:r>
+      <w:rPr>
+        <w:rFonts w:ascii="TH SarabunPSK" w:hAnsi="TH SarabunPSK" w:cs="TH SarabunPSK"/>
+        <w:szCs w:val="24"/>
+      </w:rPr>
+      <w:tab/>
+    </w:r>
+    <w:r>
+      <w:rPr>
+        <w:rFonts w:ascii="TH SarabunPSK" w:hAnsi="TH SarabunPSK" w:cs="TH SarabunPSK"/>
+        <w:szCs w:val="24"/>
+      </w:rPr>
+      <w:tab/>
+    </w:r>
+    <w:r>
+      <w:rPr>
+        <w:rFonts w:ascii="TH SarabunPSK" w:hAnsi="TH SarabunPSK" w:cs="TH SarabunPSK"/>
+        <w:szCs w:val="24"/>
+      </w:rPr>
+      <w:tab/>
+    </w:r>
+    <w:r>
+      <w:rPr>
+        <w:rFonts w:ascii="TH SarabunPSK" w:hAnsi="TH SarabunPSK" w:cs="TH SarabunPSK"/>
+        <w:szCs w:val="24"/>
+      </w:rPr>
+      <w:tab/>
+    </w:r>
+    <w:r>
+      <w:rPr>
+        <w:rFonts w:ascii="TH SarabunPSK" w:hAnsi="TH SarabunPSK" w:cs="TH SarabunPSK"/>
+        <w:szCs w:val="24"/>
+      </w:rPr>
+      <w:tab/>
+    </w:r>
+    <w:r>
+      <w:rPr>
+        <w:rFonts w:ascii="TH SarabunPSK" w:hAnsi="TH SarabunPSK" w:cs="TH SarabunPSK"/>
+        <w:szCs w:val="24"/>
+      </w:rPr>
+      <w:tab/>
+    </w:r>
+    <w:r>
+      <w:rPr>
+        <w:rFonts w:ascii="TH SarabunPSK" w:hAnsi="TH SarabunPSK" w:cs="TH SarabunPSK"/>
+        <w:szCs w:val="24"/>
+      </w:rPr>
+      <w:tab/>
+    </w:r>
+    <w:r>
+      <w:rPr>
+        <w:rFonts w:ascii="TH SarabunPSK" w:hAnsi="TH SarabunPSK" w:cs="TH SarabunPSK" w:hint="cs"/>
+        <w:szCs w:val="24"/>
+        <w:cs/>
+      </w:rPr>
+      <w:t xml:space="preserve">สังกัด </w:t>
+    </w:r>
+    <w:r>
+      <w:rPr>
+        <w:rFonts w:ascii="TH SarabunPSK" w:hAnsi="TH SarabunPSK" w:cs="TH SarabunPSK"/>
+        <w:szCs w:val="24"/>
+      </w:rPr>
+      <w:t>[</w:t>
+    </w:r>
+    <w:r>
+      <w:rPr>
+        <w:rFonts w:ascii="TH SarabunPSK" w:hAnsi="TH SarabunPSK" w:cs="TH SarabunPSK"/>
+        <w:szCs w:val="24"/>
+      </w:rPr>
+      <w:t>DEP_NAME</w:t>
+    </w:r>
+    <w:r>
+      <w:rPr>
+        <w:rFonts w:ascii="TH SarabunPSK" w:hAnsi="TH SarabunPSK" w:cs="TH SarabunPSK"/>
+        <w:szCs w:val="24"/>
+      </w:rPr>
+      <w:t>]</w:t>
+    </w:r>
+  </w:p>
+</w:hdr>
 </file>
 
 <file path=word/styles.xml><?xml version="1.0" encoding="utf-8"?>
@@ -6974,6 +6663,62 @@
       <w:shd w:val="clear" w:color="auto" w:fill="E1DFDD"/>
     </w:rPr>
   </w:style>
+  <w:style w:type="paragraph" w:styleId="Header">
+    <w:name w:val="header"/>
+    <w:basedOn w:val="Normal"/>
+    <w:link w:val="HeaderChar"/>
+    <w:uiPriority w:val="99"/>
+    <w:unhideWhenUsed/>
+    <w:rsid w:val="002F0A2E"/>
+    <w:pPr>
+      <w:tabs>
+        <w:tab w:val="center" w:pos="4680"/>
+        <w:tab w:val="right" w:pos="9360"/>
+      </w:tabs>
+    </w:pPr>
+  </w:style>
+  <w:style w:type="character" w:customStyle="1" w:styleId="HeaderChar">
+    <w:name w:val="Header Char"/>
+    <w:basedOn w:val="DefaultParagraphFont"/>
+    <w:link w:val="Header"/>
+    <w:uiPriority w:val="99"/>
+    <w:rsid w:val="002F0A2E"/>
+    <w:rPr>
+      <w:rFonts w:ascii="Times New Roman" w:eastAsia="SimSun" w:hAnsi="Times New Roman" w:cs="Angsana New"/>
+      <w:kern w:val="3"/>
+      <w:szCs w:val="32"/>
+      <w:lang w:eastAsia="zh-CN"/>
+      <w14:ligatures w14:val="none"/>
+    </w:rPr>
+  </w:style>
+  <w:style w:type="paragraph" w:styleId="Footer">
+    <w:name w:val="footer"/>
+    <w:basedOn w:val="Normal"/>
+    <w:link w:val="FooterChar"/>
+    <w:uiPriority w:val="99"/>
+    <w:unhideWhenUsed/>
+    <w:rsid w:val="002F0A2E"/>
+    <w:pPr>
+      <w:tabs>
+        <w:tab w:val="center" w:pos="4680"/>
+        <w:tab w:val="right" w:pos="9360"/>
+      </w:tabs>
+    </w:pPr>
+  </w:style>
+  <w:style w:type="character" w:customStyle="1" w:styleId="FooterChar">
+    <w:name w:val="Footer Char"/>
+    <w:basedOn w:val="DefaultParagraphFont"/>
+    <w:link w:val="Footer"/>
+    <w:uiPriority w:val="99"/>
+    <w:rsid w:val="002F0A2E"/>
+    <w:rPr>
+      <w:rFonts w:ascii="Times New Roman" w:eastAsia="SimSun" w:hAnsi="Times New Roman" w:cs="Angsana New"/>
+      <w:kern w:val="3"/>
+      <w:szCs w:val="32"/>
+      <w:lang w:eastAsia="zh-CN"/>
+      <w14:ligatures w14:val="none"/>
+    </w:rPr>
+  </w:style>
 </w:styles>
 </file>
 
@@ -7293,17 +7038,8 @@
 </file>
 
 <file path=customXml/item1.xml><?xml version="1.0" encoding="utf-8"?>
-<?mso-contentType ?>
-<FormTemplates xmlns="http://schemas.microsoft.com/sharepoint/v3/contenttype/forms">
-  <Display>DocumentLibraryForm</Display>
-  <Edit>DocumentLibraryForm</Edit>
-  <New>DocumentLibraryForm</New>
-</FormTemplates>
-</file>
-
-<file path=customXml/item2.xml><?xml version="1.0" encoding="utf-8"?>
-<ct:contentTypeSchema xmlns:ct="http://schemas.microsoft.com/office/2006/metadata/contentType" xmlns:ma="http://schemas.microsoft.com/office/2006/metadata/properties/metaAttributes" ct:_="" ma:_="" ma:contentTypeName="Document" ma:contentTypeID="0x01010075D42EA7BB2BBF49AA0FEFFF9433D259" ma:contentTypeVersion="13" ma:contentTypeDescription="Create a new document." ma:contentTypeScope="" ma:versionID="f6ac7350acf439cce78811c37d5189c8">
-  <xsd:schema xmlns:xsd="http://www.w3.org/2001/XMLSchema" xmlns:xs="http://www.w3.org/2001/XMLSchema" xmlns:p="http://schemas.microsoft.com/office/2006/metadata/properties" xmlns:ns2="414e5bca-a02e-4703-a2f6-b804edbbbde5" xmlns:ns3="355cb253-f107-4e7e-81be-4174c03877e3" targetNamespace="http://schemas.microsoft.com/office/2006/metadata/properties" ma:root="true" ma:fieldsID="642f14186830398a3cae680490cdc3ac" ns2:_="" ns3:_="">
+<ct:contentTypeSchema xmlns:ct="http://schemas.microsoft.com/office/2006/metadata/contentType" xmlns:ma="http://schemas.microsoft.com/office/2006/metadata/properties/metaAttributes" ct:_="" ma:_="" ma:contentTypeName="Document" ma:contentTypeID="0x01010075D42EA7BB2BBF49AA0FEFFF9433D259" ma:contentTypeVersion="15" ma:contentTypeDescription="Create a new document." ma:contentTypeScope="" ma:versionID="0e1ac1371ad5acdd922ce246cb030cd1">
+  <xsd:schema xmlns:xsd="http://www.w3.org/2001/XMLSchema" xmlns:xs="http://www.w3.org/2001/XMLSchema" xmlns:p="http://schemas.microsoft.com/office/2006/metadata/properties" xmlns:ns2="414e5bca-a02e-4703-a2f6-b804edbbbde5" xmlns:ns3="355cb253-f107-4e7e-81be-4174c03877e3" targetNamespace="http://schemas.microsoft.com/office/2006/metadata/properties" ma:root="true" ma:fieldsID="3f5c2875729bbec9cd9a1bc0ef4d4433" ns2:_="" ns3:_="">
     <xsd:import namespace="414e5bca-a02e-4703-a2f6-b804edbbbde5"/>
     <xsd:import namespace="355cb253-f107-4e7e-81be-4174c03877e3"/>
     <xsd:element name="properties">
@@ -7324,6 +7060,8 @@
                 <xsd:element ref="ns2:MediaServiceOCR" minOccurs="0"/>
                 <xsd:element ref="ns2:MediaLengthInSeconds" minOccurs="0"/>
                 <xsd:element ref="ns2:TemplateName" minOccurs="0"/>
+                <xsd:element ref="ns2:No" minOccurs="0"/>
+                <xsd:element ref="ns2:MediaServiceLocation" minOccurs="0"/>
               </xsd:all>
             </xsd:complexType>
           </xsd:element>
@@ -7393,6 +7131,16 @@
         <xsd:restriction base="dms:Text">
           <xsd:maxLength value="255"/>
         </xsd:restriction>
+      </xsd:simpleType>
+    </xsd:element>
+    <xsd:element name="No" ma:index="21" nillable="true" ma:displayName="No" ma:default="1" ma:format="Dropdown" ma:internalName="No" ma:percentage="FALSE">
+      <xsd:simpleType>
+        <xsd:restriction base="dms:Number"/>
+      </xsd:simpleType>
+    </xsd:element>
+    <xsd:element name="MediaServiceLocation" ma:index="22" nillable="true" ma:displayName="Location" ma:indexed="true" ma:internalName="MediaServiceLocation" ma:readOnly="true">
+      <xsd:simpleType>
+        <xsd:restriction base="dms:Text"/>
       </xsd:simpleType>
     </xsd:element>
   </xsd:schema>
@@ -7510,7 +7258,7 @@
 </ct:contentTypeSchema>
 </file>
 
-<file path=customXml/item3.xml><?xml version="1.0" encoding="utf-8"?>
+<file path=customXml/item2.xml><?xml version="1.0" encoding="utf-8"?>
 <p:properties xmlns:p="http://schemas.microsoft.com/office/2006/metadata/properties" xmlns:xsi="http://www.w3.org/2001/XMLSchema-instance" xmlns:pc="http://schemas.microsoft.com/office/infopath/2007/PartnerControls">
   <documentManagement>
     <TaxCatchAll xmlns="355cb253-f107-4e7e-81be-4174c03877e3" xsi:nil="true"/>
@@ -7518,20 +7266,22 @@
       <Terms xmlns="http://schemas.microsoft.com/office/infopath/2007/PartnerControls"/>
     </lcf76f155ced4ddcb4097134ff3c332f>
     <TemplateName xmlns="414e5bca-a02e-4703-a2f6-b804edbbbde5">รายงานการใช้น้ำมันเชื้อเพลิงโดยผ่าน Fleet Card</TemplateName>
+    <No xmlns="414e5bca-a02e-4703-a2f6-b804edbbbde5">1</No>
   </documentManagement>
 </p:properties>
 </file>
 
-<file path=customXml/itemProps1.xml><?xml version="1.0" encoding="utf-8"?>
-<ds:datastoreItem xmlns:ds="http://schemas.openxmlformats.org/officeDocument/2006/customXml" ds:itemID="{7AFF386C-6D6C-40A6-BD75-BEAED09CBEB8}">
-  <ds:schemaRefs>
-    <ds:schemaRef ds:uri="http://schemas.microsoft.com/sharepoint/v3/contenttype/forms"/>
-  </ds:schemaRefs>
-</ds:datastoreItem>
+<file path=customXml/item3.xml><?xml version="1.0" encoding="utf-8"?>
+<?mso-contentType ?>
+<FormTemplates xmlns="http://schemas.microsoft.com/sharepoint/v3/contenttype/forms">
+  <Display>DocumentLibraryForm</Display>
+  <Edit>DocumentLibraryForm</Edit>
+  <New>DocumentLibraryForm</New>
+</FormTemplates>
 </file>
 
-<file path=customXml/itemProps2.xml><?xml version="1.0" encoding="utf-8"?>
-<ds:datastoreItem xmlns:ds="http://schemas.openxmlformats.org/officeDocument/2006/customXml" ds:itemID="{71909EAD-8369-4294-95EF-697B2990244E}">
+<file path=customXml/itemProps1.xml><?xml version="1.0" encoding="utf-8"?>
+<ds:datastoreItem xmlns:ds="http://schemas.openxmlformats.org/officeDocument/2006/customXml" ds:itemID="{11477E38-28DF-4936-8F04-347ABD8ED96F}">
   <ds:schemaRefs>
     <ds:schemaRef ds:uri="http://schemas.microsoft.com/office/2006/metadata/contentType"/>
     <ds:schemaRef ds:uri="http://schemas.microsoft.com/office/2006/metadata/properties/metaAttributes"/>
@@ -7549,7 +7299,7 @@
 </ds:datastoreItem>
 </file>
 
-<file path=customXml/itemProps3.xml><?xml version="1.0" encoding="utf-8"?>
+<file path=customXml/itemProps2.xml><?xml version="1.0" encoding="utf-8"?>
 <ds:datastoreItem xmlns:ds="http://schemas.openxmlformats.org/officeDocument/2006/customXml" ds:itemID="{37D60476-9360-43A9-9759-BD79052B9D8F}">
   <ds:schemaRefs>
     <ds:schemaRef ds:uri="http://schemas.microsoft.com/office/2006/metadata/properties"/>
@@ -7558,4 +7308,12 @@
     <ds:schemaRef ds:uri="414e5bca-a02e-4703-a2f6-b804edbbbde5"/>
   </ds:schemaRefs>
 </ds:datastoreItem>
+</file>
+
+<file path=customXml/itemProps3.xml><?xml version="1.0" encoding="utf-8"?>
+<ds:datastoreItem xmlns:ds="http://schemas.openxmlformats.org/officeDocument/2006/customXml" ds:itemID="{7AFF386C-6D6C-40A6-BD75-BEAED09CBEB8}">
+  <ds:schemaRefs>
+    <ds:schemaRef ds:uri="http://schemas.microsoft.com/sharepoint/v3/contenttype/forms"/>
+  </ds:schemaRefs>
+</ds:datastoreItem>
 </file>
</xml_diff>